<commit_message>
partie sur l'organisme faite
</commit_message>
<xml_diff>
--- a/Intelligence artificielle.docx
+++ b/Intelligence artificielle.docx
@@ -19,6 +19,15 @@
           <w:color w:val="797979"/>
           <w:szCs w:val="44"/>
         </w:rPr>
+        <w:t>Organisme d’accueil d’</w:t>
+      </w:r>
+      <w:r>
+        <w:rPr>
+          <w:rFonts w:cs="Arial"/>
+          <w:bCs w:val="0"/>
+          <w:color w:val="797979"/>
+          <w:szCs w:val="44"/>
+        </w:rPr>
         <w:t>Icosnet</w:t>
       </w:r>
     </w:p>
@@ -31,602 +40,1066 @@
       </w:r>
     </w:p>
     <w:p>
-      <w:pPr>
-        <w:rPr>
-          <w:rFonts w:cs="Arial"/>
-          <w:color w:val="000000" w:themeColor="text1"/>
-          <w:szCs w:val="24"/>
-        </w:rPr>
-      </w:pPr>
-      <w:r>
-        <w:rPr>
-          <w:rFonts w:cs="Arial"/>
-          <w:color w:val="000000" w:themeColor="text1"/>
-          <w:szCs w:val="24"/>
-          <w:shd w:val="clear" w:color="auto" w:fill="FFFFFF"/>
-        </w:rPr>
-        <w:t>Créée en 1999, </w:t>
-      </w:r>
-      <w:proofErr w:type="spellStart"/>
-      <w:r>
-        <w:rPr>
-          <w:rStyle w:val="icosnet"/>
-          <w:rFonts w:cs="Arial"/>
-          <w:b/>
-          <w:color w:val="000000" w:themeColor="text1"/>
-          <w:szCs w:val="24"/>
-          <w:shd w:val="clear" w:color="auto" w:fill="FFFFFF"/>
-        </w:rPr>
-        <w:t>icosnet</w:t>
-      </w:r>
-      <w:proofErr w:type="spellEnd"/>
-      <w:r>
-        <w:rPr>
-          <w:rFonts w:cs="Arial"/>
-          <w:color w:val="000000" w:themeColor="text1"/>
-          <w:szCs w:val="24"/>
-          <w:shd w:val="clear" w:color="auto" w:fill="FFFFFF"/>
-        </w:rPr>
-        <w:t xml:space="preserve"> se positionne comme un opérateur d’accès internet et de solutions de télécommunications et s’impose aujourd’hui sur le marché de la convergence voix et données pour les PME/PMI et les grands comptes multinationaux installés en Algérie.</w:t>
-      </w:r>
-    </w:p>
-    <w:p>
-      <w:pPr>
-        <w:pStyle w:val="Titre2"/>
-      </w:pPr>
-      <w:r>
-        <w:t>Services proposés</w:t>
-      </w:r>
-    </w:p>
-    <w:p>
-      <w:pPr>
+      <w:r>
+        <w:t>Icosnet est une société privée régie par la loi algérienne, fondée en 1999. Icosnet est un fournisseur d’accès internet, de solutions de télécommunication et de solution cloud.</w:t>
+      </w:r>
+    </w:p>
+    <w:p>
+      <w:r>
+        <w:t xml:space="preserve">Son siège social est au centre des </w:t>
+      </w:r>
+      <w:r>
+        <w:t>affaire</w:t>
+      </w:r>
+      <w:r>
+        <w:t>s</w:t>
+      </w:r>
+      <w:r>
+        <w:t xml:space="preserve"> El Qods, 6ém</w:t>
+      </w:r>
+      <w:r>
+        <w:t>e niveau de la tour centrale, Chéraga, Algérie.</w:t>
+      </w:r>
+    </w:p>
+    <w:p>
+      <w:r>
+        <w:t xml:space="preserve">Icosnet fait partie d’un groupement d’entreprises, toutes portées dans les domaines de la </w:t>
+      </w:r>
+      <w:r>
+        <w:t>technologie</w:t>
+      </w:r>
+      <w:r>
+        <w:t> :</w:t>
+      </w:r>
+    </w:p>
+    <w:p>
+      <w:pPr>
+        <w:pStyle w:val="Paragraphedeliste"/>
         <w:numPr>
           <w:ilvl w:val="0"/>
-          <w:numId w:val="22"/>
+          <w:numId w:val="48"/>
         </w:numPr>
-        <w:spacing w:before="100" w:beforeAutospacing="1" w:after="100" w:afterAutospacing="1" w:line="300" w:lineRule="atLeast"/>
-        <w:rPr>
-          <w:rFonts w:cs="Arial"/>
-          <w:color w:val="000000" w:themeColor="text1"/>
-          <w:szCs w:val="24"/>
-        </w:rPr>
-      </w:pPr>
-      <w:hyperlink r:id="rId5" w:history="1">
+      </w:pPr>
+      <w:r>
+        <w:t>Internet de haut débit et d’accès spécialisé.</w:t>
+      </w:r>
+    </w:p>
+    <w:p>
+      <w:pPr>
+        <w:pStyle w:val="Paragraphedeliste"/>
+        <w:numPr>
+          <w:ilvl w:val="0"/>
+          <w:numId w:val="48"/>
+        </w:numPr>
+      </w:pPr>
+      <w:r>
+        <w:t>Internet des objets</w:t>
+      </w:r>
+    </w:p>
+    <w:p>
+      <w:pPr>
+        <w:pStyle w:val="Paragraphedeliste"/>
+        <w:numPr>
+          <w:ilvl w:val="0"/>
+          <w:numId w:val="48"/>
+        </w:numPr>
+      </w:pPr>
+      <w:r>
+        <w:t>Technologie RFID et contrôle d’accès</w:t>
+      </w:r>
+    </w:p>
+    <w:p>
+      <w:pPr>
+        <w:pStyle w:val="Paragraphedeliste"/>
+        <w:numPr>
+          <w:ilvl w:val="0"/>
+          <w:numId w:val="48"/>
+        </w:numPr>
+      </w:pPr>
+      <w:r>
+        <w:t>Hébergement</w:t>
+      </w:r>
+    </w:p>
+    <w:p>
+      <w:pPr>
+        <w:pStyle w:val="Paragraphedeliste"/>
+        <w:numPr>
+          <w:ilvl w:val="0"/>
+          <w:numId w:val="48"/>
+        </w:numPr>
+      </w:pPr>
+      <w:r>
+        <w:t>Data center</w:t>
+      </w:r>
+    </w:p>
+    <w:p>
+      <w:r>
+        <w:t xml:space="preserve">Icosnet </w:t>
+      </w:r>
+      <w:r>
+        <w:t>compte également un ré</w:t>
+      </w:r>
+      <w:r>
+        <w:t xml:space="preserve">seau technique hautement sécurisé s’étendant sur plusieurs points de présence nationaux et internationaux. Icosnet est interconnectée avec de grands opérateurs mondiaux de l’internet. Ceci assure des </w:t>
+      </w:r>
+      <w:r>
+        <w:t>temps de réponse et de transit o</w:t>
+      </w:r>
+      <w:r>
+        <w:t>ptimisés pour son service Internet et Hébergement.</w:t>
+      </w:r>
+    </w:p>
+    <w:p>
+      <w:pPr>
+        <w:pStyle w:val="Titre2"/>
+      </w:pPr>
+      <w:r>
+        <w:t>Organisation interne d’Icosnet</w:t>
+      </w:r>
+    </w:p>
+    <w:p>
+      <w:r>
+        <w:t>La culture de l’innovation est mise en évidence par l’organisation interne de l’entreprise. Cette dernière compte trois directions d’</w:t>
+      </w:r>
+      <w:r>
+        <w:t>ingénierie des services par mé</w:t>
+      </w:r>
+      <w:r>
+        <w:t>tier et une division de développement. Ces directions sont chargées de la conception et de la mise au point de nouvelles offres</w:t>
+      </w:r>
+      <w:r>
+        <w:t xml:space="preserve"> </w:t>
+      </w:r>
+      <w:r>
+        <w:t>(Voir figure 1.2).</w:t>
+      </w:r>
+    </w:p>
+    <w:p>
+      <w:r>
+        <w:t>Icosnet de trois organes principaux :</w:t>
+      </w:r>
+    </w:p>
+    <w:p>
+      <w:pPr>
+        <w:pStyle w:val="Paragraphedeliste"/>
+        <w:numPr>
+          <w:ilvl w:val="0"/>
+          <w:numId w:val="49"/>
+        </w:numPr>
+      </w:pPr>
+      <w:r>
+        <w:t>La structure commerciale</w:t>
+      </w:r>
+    </w:p>
+    <w:p>
+      <w:pPr>
+        <w:pStyle w:val="Paragraphedeliste"/>
+        <w:numPr>
+          <w:ilvl w:val="0"/>
+          <w:numId w:val="49"/>
+        </w:numPr>
+      </w:pPr>
+      <w:r>
+        <w:t>La structure administrative</w:t>
+      </w:r>
+    </w:p>
+    <w:p>
+      <w:pPr>
+        <w:pStyle w:val="Paragraphedeliste"/>
+        <w:numPr>
+          <w:ilvl w:val="0"/>
+          <w:numId w:val="49"/>
+        </w:numPr>
+      </w:pPr>
+      <w:r>
+        <w:t>La structure technique</w:t>
+      </w:r>
+    </w:p>
+    <w:p>
+      <w:r>
+        <w:t xml:space="preserve">Dans notre projet, nous sommes accueillis au sein de la structure technique, spécialement dans l’équipe Cloud et Recherche et Développement (RD) relevant de la </w:t>
+      </w:r>
+      <w:r>
+        <w:t>responsabilité</w:t>
+      </w:r>
+      <w:r>
+        <w:t xml:space="preserve"> directe de la direction générale. Il s’agit en </w:t>
+      </w:r>
+      <w:r>
+        <w:t>fait</w:t>
+      </w:r>
+      <w:r>
+        <w:t xml:space="preserve"> des structures responsables du développement et de la mise en productio</w:t>
+      </w:r>
+      <w:r>
+        <w:t>n de la plateforme V</w:t>
+      </w:r>
+      <w:r>
+        <w:t>asii box.</w:t>
+      </w:r>
+    </w:p>
+    <w:p>
+      <w:r>
+        <w:t>Figure 1.2</w:t>
+      </w:r>
+    </w:p>
+    <w:p/>
+    <w:p/>
+    <w:p>
+      <w:pPr>
+        <w:pStyle w:val="Titre2"/>
+        <w:rPr>
+          <w:rFonts w:cs="Arial"/>
+          <w:color w:val="000000" w:themeColor="text1"/>
+          <w:szCs w:val="24"/>
+        </w:rPr>
+      </w:pPr>
+      <w:r>
+        <w:lastRenderedPageBreak/>
+        <w:t>Mission et taches</w:t>
+      </w:r>
+    </w:p>
+    <w:p>
+      <w:r>
+        <w:t xml:space="preserve">Icosnet s’est donné comme mission d’assurer un haut niveau de qualité et de disponibilité pour les services qu’elle compte dans ces offres commerciales. Elle s’engage auprès de ces clients de concevoir et de fournir des services innovants et conformes aux standards internationaux des plus exigeants. La plupart des offres commerciales d’Icosnet sont orientés vers le segment de l’entreprise et des institutions (offre internet </w:t>
+      </w:r>
+      <w:r>
+        <w:t>Haut débit, services d’hébergement de sites Web et emails professionnels, service de téléphonie d’entreprise).</w:t>
+      </w:r>
+    </w:p>
+    <w:p>
+      <w:r>
+        <w:t xml:space="preserve">Pour le segment grand public, Icosnet SPA offre des services de communication unifiés (Messagerie instantanée Chat, Téléphonie sur IP, échange de fichiers, etc.) via l’application </w:t>
+      </w:r>
+      <w:r>
+        <w:t>«</w:t>
+      </w:r>
+      <w:r>
+        <w:t xml:space="preserve">Vasii Messenger». Elle offre également, sous conditions d’éligibilité, un service Multiplay </w:t>
+      </w:r>
+      <w:r>
+        <w:t>«</w:t>
+      </w:r>
+      <w:r>
+        <w:t>Vasii Box». Ce service est une combinaison de services internet-Téléphonie et Télévision sur IP.</w:t>
+      </w:r>
+    </w:p>
+    <w:p>
+      <w:pPr>
+        <w:pStyle w:val="Titre2"/>
+      </w:pPr>
+      <w:r>
+        <w:t>Ressource de l’entreprise</w:t>
+      </w:r>
+    </w:p>
+    <w:p>
+      <w:r>
+        <w:t>Les principes ressources d’</w:t>
+      </w:r>
+      <w:r>
+        <w:t>Icosnet</w:t>
+      </w:r>
+      <w:bookmarkStart w:id="0" w:name="_GoBack"/>
+      <w:bookmarkEnd w:id="0"/>
+      <w:r>
+        <w:t xml:space="preserve"> sont :</w:t>
+      </w:r>
+    </w:p>
+    <w:p>
+      <w:pPr>
+        <w:pStyle w:val="Titre3"/>
+      </w:pPr>
+      <w:r>
+        <w:t>Ressources humaines</w:t>
+      </w:r>
+    </w:p>
+    <w:p>
+      <w:r>
+        <w:t>Les éléments composants l’équipe Recherche et Développement (RD) d’Icosnet ont été organisés dans le processus RD comme suit :</w:t>
+      </w:r>
+    </w:p>
+    <w:p>
+      <w:r>
+        <w:rPr>
+          <w:b/>
+        </w:rPr>
+        <w:t>Eléments dédiés RD</w:t>
+      </w:r>
+      <w:r>
+        <w:t xml:space="preserve"> : est une structure organisée intentionnellement de façon externe et séparée de l’entreprise. Cette organisation permet </w:t>
+      </w:r>
+      <w:proofErr w:type="gramStart"/>
+      <w:r>
+        <w:t>a</w:t>
+      </w:r>
+      <w:proofErr w:type="gramEnd"/>
+      <w:r>
+        <w:t xml:space="preserve"> l’équipe de se concentrer exclusivement sur le développement de nouvelles plateformes et de solutions.</w:t>
+      </w:r>
+    </w:p>
+    <w:p>
+      <w:r>
+        <w:rPr>
+          <w:b/>
+        </w:rPr>
+        <w:t>Equipe d’ingénierie des métiers </w:t>
+      </w:r>
+      <w:r>
+        <w:t>: il s’agit d’ingénieurs et de techniciens expérimentés dans les métiers de base d’</w:t>
+      </w:r>
+      <w:r>
+        <w:t>Icosnet</w:t>
+      </w:r>
+      <w:r>
+        <w:t xml:space="preserve"> (Internet, VOIP/VAS et Cloud). Cette équipe participe aux taches de recherche et de développement en général. Elle intervient </w:t>
+      </w:r>
+      <w:r>
+        <w:t>également dans la conception, la mise en place, les tests, l’administration et l’exploitation des plateformes techniques existantes et celles développées par l’équipe RD (Voir tableau 1.1).</w:t>
+      </w:r>
+    </w:p>
+    <w:tbl>
+      <w:tblPr>
+        <w:tblStyle w:val="Grilledutableau"/>
+        <w:tblW w:w="0" w:type="auto"/>
+        <w:tblLook w:val="04A0" w:firstRow="1" w:lastRow="0" w:firstColumn="1" w:lastColumn="0" w:noHBand="0" w:noVBand="1"/>
+      </w:tblPr>
+      <w:tblGrid>
+        <w:gridCol w:w="2265"/>
+        <w:gridCol w:w="2265"/>
+        <w:gridCol w:w="2266"/>
+        <w:gridCol w:w="2266"/>
+      </w:tblGrid>
+      <w:tr>
+        <w:tc>
+          <w:tcPr>
+            <w:tcW w:w="2265" w:type="dxa"/>
+          </w:tcPr>
+          <w:p>
+            <w:pPr>
+              <w:rPr>
+                <w:sz w:val="22"/>
+              </w:rPr>
+            </w:pPr>
+            <w:r>
+              <w:rPr>
+                <w:sz w:val="22"/>
+              </w:rPr>
+              <w:t>Equipe</w:t>
+            </w:r>
+          </w:p>
+        </w:tc>
+        <w:tc>
+          <w:tcPr>
+            <w:tcW w:w="2265" w:type="dxa"/>
+          </w:tcPr>
+          <w:p>
+            <w:pPr>
+              <w:rPr>
+                <w:sz w:val="22"/>
+              </w:rPr>
+            </w:pPr>
+            <w:r>
+              <w:rPr>
+                <w:sz w:val="22"/>
+              </w:rPr>
+              <w:t>Localisation</w:t>
+            </w:r>
+          </w:p>
+        </w:tc>
+        <w:tc>
+          <w:tcPr>
+            <w:tcW w:w="2266" w:type="dxa"/>
+          </w:tcPr>
+          <w:p>
+            <w:pPr>
+              <w:rPr>
+                <w:sz w:val="22"/>
+              </w:rPr>
+            </w:pPr>
+            <w:r>
+              <w:rPr>
+                <w:sz w:val="22"/>
+              </w:rPr>
+              <w:t>Nombre ingénieurs</w:t>
+            </w:r>
+          </w:p>
+        </w:tc>
+        <w:tc>
+          <w:tcPr>
+            <w:tcW w:w="2266" w:type="dxa"/>
+          </w:tcPr>
+          <w:p>
+            <w:pPr>
+              <w:rPr>
+                <w:sz w:val="22"/>
+              </w:rPr>
+            </w:pPr>
+            <w:r>
+              <w:rPr>
+                <w:sz w:val="22"/>
+              </w:rPr>
+              <w:t>Nombre Technicien</w:t>
+            </w:r>
+          </w:p>
+        </w:tc>
+      </w:tr>
+      <w:tr>
+        <w:tc>
+          <w:tcPr>
+            <w:tcW w:w="2265" w:type="dxa"/>
+          </w:tcPr>
+          <w:p>
+            <w:pPr>
+              <w:rPr>
+                <w:sz w:val="22"/>
+              </w:rPr>
+            </w:pPr>
+            <w:r>
+              <w:rPr>
+                <w:sz w:val="22"/>
+              </w:rPr>
+              <w:t>R&amp;D/Spintechs</w:t>
+            </w:r>
+          </w:p>
+        </w:tc>
+        <w:tc>
+          <w:tcPr>
+            <w:tcW w:w="2265" w:type="dxa"/>
+          </w:tcPr>
+          <w:p>
+            <w:pPr>
+              <w:rPr>
+                <w:sz w:val="22"/>
+              </w:rPr>
+            </w:pPr>
+            <w:r>
+              <w:rPr>
+                <w:sz w:val="22"/>
+              </w:rPr>
+              <w:t>Birkhadem</w:t>
+            </w:r>
+          </w:p>
+        </w:tc>
+        <w:tc>
+          <w:tcPr>
+            <w:tcW w:w="2266" w:type="dxa"/>
+          </w:tcPr>
+          <w:p>
+            <w:pPr>
+              <w:rPr>
+                <w:sz w:val="22"/>
+              </w:rPr>
+            </w:pPr>
+            <w:r>
+              <w:rPr>
+                <w:sz w:val="22"/>
+              </w:rPr>
+              <w:t>4</w:t>
+            </w:r>
+          </w:p>
+        </w:tc>
+        <w:tc>
+          <w:tcPr>
+            <w:tcW w:w="2266" w:type="dxa"/>
+          </w:tcPr>
+          <w:p>
+            <w:pPr>
+              <w:rPr>
+                <w:sz w:val="22"/>
+              </w:rPr>
+            </w:pPr>
+            <w:r>
+              <w:rPr>
+                <w:sz w:val="22"/>
+              </w:rPr>
+              <w:t>2</w:t>
+            </w:r>
+          </w:p>
+        </w:tc>
+      </w:tr>
+      <w:tr>
+        <w:tc>
+          <w:tcPr>
+            <w:tcW w:w="2265" w:type="dxa"/>
+          </w:tcPr>
+          <w:p>
+            <w:pPr>
+              <w:rPr>
+                <w:sz w:val="22"/>
+              </w:rPr>
+            </w:pPr>
+            <w:r>
+              <w:rPr>
+                <w:sz w:val="22"/>
+              </w:rPr>
+              <w:t>Infra Réseaux</w:t>
+            </w:r>
+          </w:p>
+        </w:tc>
+        <w:tc>
+          <w:tcPr>
+            <w:tcW w:w="2265" w:type="dxa"/>
+          </w:tcPr>
+          <w:p>
+            <w:pPr>
+              <w:rPr>
+                <w:sz w:val="22"/>
+              </w:rPr>
+            </w:pPr>
+            <w:r>
+              <w:rPr>
+                <w:sz w:val="22"/>
+              </w:rPr>
+              <w:t>Birkhadem</w:t>
+            </w:r>
+          </w:p>
+        </w:tc>
+        <w:tc>
+          <w:tcPr>
+            <w:tcW w:w="2266" w:type="dxa"/>
+          </w:tcPr>
+          <w:p>
+            <w:pPr>
+              <w:rPr>
+                <w:sz w:val="22"/>
+              </w:rPr>
+            </w:pPr>
+            <w:r>
+              <w:rPr>
+                <w:sz w:val="22"/>
+              </w:rPr>
+              <w:t>4</w:t>
+            </w:r>
+          </w:p>
+        </w:tc>
+        <w:tc>
+          <w:tcPr>
+            <w:tcW w:w="2266" w:type="dxa"/>
+          </w:tcPr>
+          <w:p>
+            <w:pPr>
+              <w:rPr>
+                <w:sz w:val="22"/>
+              </w:rPr>
+            </w:pPr>
+            <w:r>
+              <w:rPr>
+                <w:sz w:val="22"/>
+              </w:rPr>
+              <w:t>0</w:t>
+            </w:r>
+          </w:p>
+        </w:tc>
+      </w:tr>
+      <w:tr>
+        <w:tc>
+          <w:tcPr>
+            <w:tcW w:w="2265" w:type="dxa"/>
+          </w:tcPr>
+          <w:p>
+            <w:pPr>
+              <w:rPr>
+                <w:sz w:val="22"/>
+              </w:rPr>
+            </w:pPr>
+            <w:r>
+              <w:rPr>
+                <w:sz w:val="22"/>
+              </w:rPr>
+              <w:t>Infra Cloud</w:t>
+            </w:r>
+          </w:p>
+        </w:tc>
+        <w:tc>
+          <w:tcPr>
+            <w:tcW w:w="2265" w:type="dxa"/>
+          </w:tcPr>
+          <w:p>
+            <w:pPr>
+              <w:rPr>
+                <w:sz w:val="22"/>
+              </w:rPr>
+            </w:pPr>
+            <w:r>
+              <w:rPr>
+                <w:sz w:val="22"/>
+              </w:rPr>
+              <w:t>Chérage</w:t>
+            </w:r>
+          </w:p>
+        </w:tc>
+        <w:tc>
+          <w:tcPr>
+            <w:tcW w:w="2266" w:type="dxa"/>
+          </w:tcPr>
+          <w:p>
+            <w:pPr>
+              <w:rPr>
+                <w:sz w:val="22"/>
+              </w:rPr>
+            </w:pPr>
+            <w:r>
+              <w:rPr>
+                <w:sz w:val="22"/>
+              </w:rPr>
+              <w:t>4</w:t>
+            </w:r>
+          </w:p>
+        </w:tc>
+        <w:tc>
+          <w:tcPr>
+            <w:tcW w:w="2266" w:type="dxa"/>
+          </w:tcPr>
+          <w:p>
+            <w:pPr>
+              <w:rPr>
+                <w:sz w:val="22"/>
+              </w:rPr>
+            </w:pPr>
+            <w:r>
+              <w:rPr>
+                <w:sz w:val="22"/>
+              </w:rPr>
+              <w:t>0</w:t>
+            </w:r>
+          </w:p>
+        </w:tc>
+      </w:tr>
+      <w:tr>
+        <w:tc>
+          <w:tcPr>
+            <w:tcW w:w="2265" w:type="dxa"/>
+          </w:tcPr>
+          <w:p>
+            <w:pPr>
+              <w:rPr>
+                <w:sz w:val="22"/>
+              </w:rPr>
+            </w:pPr>
+            <w:r>
+              <w:rPr>
+                <w:sz w:val="22"/>
+              </w:rPr>
+              <w:t>Infra UC</w:t>
+            </w:r>
+          </w:p>
+        </w:tc>
+        <w:tc>
+          <w:tcPr>
+            <w:tcW w:w="2265" w:type="dxa"/>
+          </w:tcPr>
+          <w:p>
+            <w:pPr>
+              <w:rPr>
+                <w:sz w:val="22"/>
+              </w:rPr>
+            </w:pPr>
+            <w:r>
+              <w:rPr>
+                <w:sz w:val="22"/>
+              </w:rPr>
+              <w:t>Birkhadem</w:t>
+            </w:r>
+          </w:p>
+        </w:tc>
+        <w:tc>
+          <w:tcPr>
+            <w:tcW w:w="2266" w:type="dxa"/>
+          </w:tcPr>
+          <w:p>
+            <w:pPr>
+              <w:rPr>
+                <w:sz w:val="22"/>
+              </w:rPr>
+            </w:pPr>
+            <w:r>
+              <w:rPr>
+                <w:sz w:val="22"/>
+              </w:rPr>
+              <w:t>6</w:t>
+            </w:r>
+          </w:p>
+        </w:tc>
+        <w:tc>
+          <w:tcPr>
+            <w:tcW w:w="2266" w:type="dxa"/>
+          </w:tcPr>
+          <w:p>
+            <w:pPr>
+              <w:keepNext/>
+              <w:rPr>
+                <w:sz w:val="22"/>
+              </w:rPr>
+            </w:pPr>
+            <w:r>
+              <w:rPr>
+                <w:sz w:val="22"/>
+              </w:rPr>
+              <w:t>2</w:t>
+            </w:r>
+          </w:p>
+        </w:tc>
+      </w:tr>
+    </w:tbl>
+    <w:p>
+      <w:pPr>
+        <w:pStyle w:val="Lgende"/>
+      </w:pPr>
+      <w:r>
+        <w:t xml:space="preserve">Tableau </w:t>
+      </w:r>
+      <w:fldSimple w:instr=" SEQ Tableau \* ARABIC ">
         <w:r>
           <w:rPr>
-            <w:rStyle w:val="Lienhypertexte"/>
-            <w:rFonts w:cs="Arial"/>
-            <w:color w:val="000000" w:themeColor="text1"/>
-            <w:szCs w:val="24"/>
-            <w:u w:val="none"/>
+            <w:noProof/>
           </w:rPr>
-          <w:t>Téléphonie IP</w:t>
+          <w:t>1</w:t>
         </w:r>
-      </w:hyperlink>
-    </w:p>
-    <w:p>
-      <w:pPr>
-        <w:numPr>
-          <w:ilvl w:val="0"/>
-          <w:numId w:val="22"/>
-        </w:numPr>
-        <w:spacing w:before="100" w:beforeAutospacing="1" w:after="100" w:afterAutospacing="1" w:line="300" w:lineRule="atLeast"/>
-        <w:rPr>
-          <w:rFonts w:cs="Arial"/>
-          <w:color w:val="000000" w:themeColor="text1"/>
-          <w:szCs w:val="24"/>
-        </w:rPr>
-      </w:pPr>
-      <w:hyperlink r:id="rId6" w:history="1">
+      </w:fldSimple>
+      <w:r>
+        <w:t xml:space="preserve"> Ressources humaines</w:t>
+      </w:r>
+    </w:p>
+    <w:p>
+      <w:pPr>
+        <w:pStyle w:val="Titre3"/>
+      </w:pPr>
+      <w:r>
+        <w:t>Les ressources Matérielles et Logicielles</w:t>
+      </w:r>
+    </w:p>
+    <w:p>
+      <w:r>
+        <w:t xml:space="preserve">Le processus RD bénéficie de ressources </w:t>
+      </w:r>
+      <w:r>
+        <w:t>matérielles appréciables (Salle de serveurs, connexion très haut débit) et de ressources logicielles (Licences, plateformes, etc.). Ces ressources sont réparties sur deux sites à savoir Chéraga et Birkhadem.</w:t>
+      </w:r>
+    </w:p>
+    <w:p>
+      <w:r>
+        <w:lastRenderedPageBreak/>
+        <w:t>Dans le tableau ci-dessous, nous listons les ressources mises à notre disposition pour la réalisation du projet au sein d’Icosnet (Voir tableau 1.2)</w:t>
+      </w:r>
+    </w:p>
+    <w:tbl>
+      <w:tblPr>
+        <w:tblStyle w:val="Grilledutableau"/>
+        <w:tblW w:w="0" w:type="auto"/>
+        <w:tblLook w:val="04A0" w:firstRow="1" w:lastRow="0" w:firstColumn="1" w:lastColumn="0" w:noHBand="0" w:noVBand="1"/>
+      </w:tblPr>
+      <w:tblGrid>
+        <w:gridCol w:w="4531"/>
+        <w:gridCol w:w="4531"/>
+      </w:tblGrid>
+      <w:tr>
+        <w:tc>
+          <w:tcPr>
+            <w:tcW w:w="4531" w:type="dxa"/>
+          </w:tcPr>
+          <w:p>
+            <w:pPr>
+              <w:rPr>
+                <w:sz w:val="22"/>
+              </w:rPr>
+            </w:pPr>
+            <w:r>
+              <w:rPr>
+                <w:sz w:val="22"/>
+              </w:rPr>
+              <w:t>Ressource</w:t>
+            </w:r>
+          </w:p>
+        </w:tc>
+        <w:tc>
+          <w:tcPr>
+            <w:tcW w:w="4531" w:type="dxa"/>
+          </w:tcPr>
+          <w:p>
+            <w:pPr>
+              <w:rPr>
+                <w:sz w:val="22"/>
+              </w:rPr>
+            </w:pPr>
+            <w:r>
+              <w:rPr>
+                <w:sz w:val="22"/>
+              </w:rPr>
+              <w:t>Description</w:t>
+            </w:r>
+          </w:p>
+        </w:tc>
+      </w:tr>
+      <w:tr>
+        <w:tc>
+          <w:tcPr>
+            <w:tcW w:w="4531" w:type="dxa"/>
+          </w:tcPr>
+          <w:p>
+            <w:pPr>
+              <w:rPr>
+                <w:sz w:val="22"/>
+              </w:rPr>
+            </w:pPr>
+            <w:r>
+              <w:rPr>
+                <w:sz w:val="22"/>
+              </w:rPr>
+              <w:t>Ressources Hardware</w:t>
+            </w:r>
+          </w:p>
+        </w:tc>
+        <w:tc>
+          <w:tcPr>
+            <w:tcW w:w="4531" w:type="dxa"/>
+          </w:tcPr>
+          <w:p>
+            <w:pPr>
+              <w:rPr>
+                <w:sz w:val="22"/>
+              </w:rPr>
+            </w:pPr>
+            <w:r>
+              <w:rPr>
+                <w:sz w:val="22"/>
+              </w:rPr>
+              <w:t>1-Serveurs Database MySQL</w:t>
+            </w:r>
+          </w:p>
+          <w:p>
+            <w:pPr>
+              <w:rPr>
+                <w:sz w:val="22"/>
+              </w:rPr>
+            </w:pPr>
+            <w:r>
+              <w:rPr>
+                <w:sz w:val="22"/>
+              </w:rPr>
+              <w:t>2-Serveur pour web service PHP</w:t>
+            </w:r>
+          </w:p>
+          <w:p>
+            <w:pPr>
+              <w:rPr>
+                <w:sz w:val="22"/>
+              </w:rPr>
+            </w:pPr>
+            <w:r>
+              <w:rPr>
+                <w:sz w:val="22"/>
+              </w:rPr>
+              <w:t>3-Serveur Chatbot (NodeJs)</w:t>
+            </w:r>
+          </w:p>
+          <w:p>
+            <w:pPr>
+              <w:rPr>
+                <w:sz w:val="22"/>
+              </w:rPr>
+            </w:pPr>
+            <w:r>
+              <w:rPr>
+                <w:sz w:val="22"/>
+              </w:rPr>
+              <w:t>4-Serveur Domotique (NodeJs)</w:t>
+            </w:r>
+          </w:p>
+          <w:p>
+            <w:pPr>
+              <w:rPr>
+                <w:sz w:val="22"/>
+              </w:rPr>
+            </w:pPr>
+            <w:r>
+              <w:rPr>
+                <w:sz w:val="22"/>
+              </w:rPr>
+              <w:t>5-Serveur MQTT</w:t>
+            </w:r>
+          </w:p>
+        </w:tc>
+      </w:tr>
+      <w:tr>
+        <w:tc>
+          <w:tcPr>
+            <w:tcW w:w="4531" w:type="dxa"/>
+          </w:tcPr>
+          <w:p>
+            <w:pPr>
+              <w:rPr>
+                <w:sz w:val="22"/>
+              </w:rPr>
+            </w:pPr>
+            <w:r>
+              <w:rPr>
+                <w:sz w:val="22"/>
+              </w:rPr>
+              <w:t>Ressources So</w:t>
+            </w:r>
+            <w:r>
+              <w:rPr>
+                <w:sz w:val="22"/>
+              </w:rPr>
+              <w:t>f</w:t>
+            </w:r>
+            <w:r>
+              <w:rPr>
+                <w:sz w:val="22"/>
+              </w:rPr>
+              <w:t>tware</w:t>
+            </w:r>
+          </w:p>
+        </w:tc>
+        <w:tc>
+          <w:tcPr>
+            <w:tcW w:w="4531" w:type="dxa"/>
+          </w:tcPr>
+          <w:p>
+            <w:pPr>
+              <w:rPr>
+                <w:sz w:val="22"/>
+              </w:rPr>
+            </w:pPr>
+            <w:r>
+              <w:rPr>
+                <w:sz w:val="22"/>
+              </w:rPr>
+              <w:t>1-API service (</w:t>
+            </w:r>
+            <w:r>
+              <w:rPr>
+                <w:sz w:val="22"/>
+              </w:rPr>
+              <w:t>IPTV, VOIP, SMS…)</w:t>
+            </w:r>
+          </w:p>
+          <w:p>
+            <w:pPr>
+              <w:rPr>
+                <w:sz w:val="22"/>
+              </w:rPr>
+            </w:pPr>
+            <w:r>
+              <w:rPr>
+                <w:sz w:val="22"/>
+              </w:rPr>
+              <w:t>2-Solution de gestion des versions du code</w:t>
+            </w:r>
+          </w:p>
+          <w:p>
+            <w:pPr>
+              <w:rPr>
+                <w:sz w:val="22"/>
+              </w:rPr>
+            </w:pPr>
+            <w:r>
+              <w:rPr>
+                <w:sz w:val="22"/>
+              </w:rPr>
+              <w:t>3-solution de ticketing</w:t>
+            </w:r>
+          </w:p>
+        </w:tc>
+      </w:tr>
+      <w:tr>
+        <w:tc>
+          <w:tcPr>
+            <w:tcW w:w="4531" w:type="dxa"/>
+          </w:tcPr>
+          <w:p>
+            <w:pPr>
+              <w:rPr>
+                <w:sz w:val="22"/>
+              </w:rPr>
+            </w:pPr>
+            <w:r>
+              <w:rPr>
+                <w:sz w:val="22"/>
+              </w:rPr>
+              <w:t xml:space="preserve">Documentation </w:t>
+            </w:r>
+          </w:p>
+        </w:tc>
+        <w:tc>
+          <w:tcPr>
+            <w:tcW w:w="4531" w:type="dxa"/>
+          </w:tcPr>
+          <w:p>
+            <w:pPr>
+              <w:rPr>
+                <w:sz w:val="22"/>
+              </w:rPr>
+            </w:pPr>
+            <w:r>
+              <w:rPr>
+                <w:sz w:val="22"/>
+              </w:rPr>
+              <w:t>Documentation sur les services d’Icosnet</w:t>
+            </w:r>
+          </w:p>
+        </w:tc>
+      </w:tr>
+      <w:tr>
+        <w:tc>
+          <w:tcPr>
+            <w:tcW w:w="4531" w:type="dxa"/>
+          </w:tcPr>
+          <w:p>
+            <w:pPr>
+              <w:rPr>
+                <w:sz w:val="22"/>
+              </w:rPr>
+            </w:pPr>
+            <w:r>
+              <w:rPr>
+                <w:sz w:val="22"/>
+              </w:rPr>
+              <w:t>Formation</w:t>
+            </w:r>
+          </w:p>
+        </w:tc>
+        <w:tc>
+          <w:tcPr>
+            <w:tcW w:w="4531" w:type="dxa"/>
+          </w:tcPr>
+          <w:p>
+            <w:pPr>
+              <w:keepNext/>
+              <w:rPr>
+                <w:sz w:val="22"/>
+              </w:rPr>
+            </w:pPr>
+            <w:r>
+              <w:rPr>
+                <w:sz w:val="22"/>
+              </w:rPr>
+              <w:t>Formation solution Icosnet, Dialogflow.ai</w:t>
+            </w:r>
+          </w:p>
+        </w:tc>
+      </w:tr>
+    </w:tbl>
+    <w:p>
+      <w:pPr>
+        <w:pStyle w:val="Lgende"/>
+      </w:pPr>
+      <w:r>
+        <w:t xml:space="preserve">Tableau </w:t>
+      </w:r>
+      <w:fldSimple w:instr=" SEQ Tableau \* ARABIC ">
         <w:r>
           <w:rPr>
-            <w:rStyle w:val="Lienhypertexte"/>
-            <w:rFonts w:cs="Arial"/>
-            <w:color w:val="000000" w:themeColor="text1"/>
-            <w:szCs w:val="24"/>
-            <w:u w:val="none"/>
+            <w:noProof/>
           </w:rPr>
-          <w:t>E-Fax</w:t>
+          <w:t>2</w:t>
         </w:r>
-      </w:hyperlink>
-    </w:p>
-    <w:p>
-      <w:pPr>
-        <w:numPr>
-          <w:ilvl w:val="0"/>
-          <w:numId w:val="22"/>
-        </w:numPr>
-        <w:spacing w:before="100" w:beforeAutospacing="1" w:after="100" w:afterAutospacing="1" w:line="300" w:lineRule="atLeast"/>
-        <w:rPr>
-          <w:rFonts w:cs="Arial"/>
-          <w:color w:val="000000" w:themeColor="text1"/>
-          <w:szCs w:val="24"/>
-        </w:rPr>
-      </w:pPr>
-      <w:hyperlink r:id="rId7" w:history="1">
-        <w:r>
-          <w:rPr>
-            <w:rStyle w:val="Lienhypertexte"/>
-            <w:rFonts w:cs="Arial"/>
-            <w:color w:val="000000" w:themeColor="text1"/>
-            <w:szCs w:val="24"/>
-            <w:u w:val="none"/>
-          </w:rPr>
-          <w:t>SMS Pro</w:t>
-        </w:r>
-      </w:hyperlink>
-    </w:p>
-    <w:p>
-      <w:pPr>
-        <w:numPr>
-          <w:ilvl w:val="0"/>
-          <w:numId w:val="22"/>
-        </w:numPr>
-        <w:spacing w:before="100" w:beforeAutospacing="1" w:after="100" w:afterAutospacing="1" w:line="300" w:lineRule="atLeast"/>
-        <w:rPr>
-          <w:rFonts w:cs="Arial"/>
-          <w:color w:val="000000" w:themeColor="text1"/>
-          <w:szCs w:val="24"/>
-        </w:rPr>
-      </w:pPr>
-      <w:hyperlink r:id="rId8" w:history="1">
-        <w:r>
-          <w:rPr>
-            <w:rStyle w:val="Lienhypertexte"/>
-            <w:rFonts w:cs="Arial"/>
-            <w:color w:val="000000" w:themeColor="text1"/>
-            <w:szCs w:val="24"/>
-            <w:u w:val="none"/>
-          </w:rPr>
-          <w:t>Standard Virtuel IP AURA</w:t>
-        </w:r>
-      </w:hyperlink>
-    </w:p>
-    <w:p>
-      <w:pPr>
-        <w:numPr>
-          <w:ilvl w:val="0"/>
-          <w:numId w:val="22"/>
-        </w:numPr>
-        <w:spacing w:before="100" w:beforeAutospacing="1" w:after="100" w:afterAutospacing="1" w:line="300" w:lineRule="atLeast"/>
-        <w:rPr>
-          <w:rFonts w:cs="Arial"/>
-          <w:color w:val="000000" w:themeColor="text1"/>
-          <w:szCs w:val="24"/>
-        </w:rPr>
-      </w:pPr>
-      <w:hyperlink r:id="rId9" w:history="1">
-        <w:r>
-          <w:rPr>
-            <w:rStyle w:val="Lienhypertexte"/>
-            <w:rFonts w:cs="Arial"/>
-            <w:color w:val="000000" w:themeColor="text1"/>
-            <w:szCs w:val="24"/>
-            <w:u w:val="none"/>
-          </w:rPr>
-          <w:t>Call Conférence</w:t>
-        </w:r>
-      </w:hyperlink>
-    </w:p>
-    <w:p>
-      <w:pPr>
-        <w:numPr>
-          <w:ilvl w:val="0"/>
-          <w:numId w:val="22"/>
-        </w:numPr>
-        <w:spacing w:before="100" w:beforeAutospacing="1" w:after="100" w:afterAutospacing="1" w:line="300" w:lineRule="atLeast"/>
-        <w:rPr>
-          <w:rFonts w:cs="Arial"/>
-          <w:color w:val="000000" w:themeColor="text1"/>
-          <w:szCs w:val="24"/>
-        </w:rPr>
-      </w:pPr>
-      <w:hyperlink r:id="rId10" w:history="1">
-        <w:r>
-          <w:rPr>
-            <w:rStyle w:val="Lienhypertexte"/>
-            <w:rFonts w:cs="Arial"/>
-            <w:color w:val="000000" w:themeColor="text1"/>
-            <w:szCs w:val="24"/>
-            <w:u w:val="none"/>
-          </w:rPr>
-          <w:t>Visio Conférence</w:t>
-        </w:r>
-      </w:hyperlink>
-    </w:p>
-    <w:p>
-      <w:pPr>
-        <w:numPr>
-          <w:ilvl w:val="0"/>
-          <w:numId w:val="22"/>
-        </w:numPr>
-        <w:spacing w:before="100" w:beforeAutospacing="1" w:after="100" w:afterAutospacing="1" w:line="300" w:lineRule="atLeast"/>
-        <w:rPr>
-          <w:rFonts w:cs="Arial"/>
-          <w:color w:val="000000" w:themeColor="text1"/>
-          <w:szCs w:val="24"/>
-        </w:rPr>
-      </w:pPr>
-      <w:hyperlink r:id="rId11" w:history="1">
-        <w:r>
-          <w:rPr>
-            <w:rStyle w:val="Lienhypertexte"/>
-            <w:rFonts w:cs="Arial"/>
-            <w:color w:val="000000" w:themeColor="text1"/>
-            <w:szCs w:val="24"/>
-            <w:u w:val="none"/>
-          </w:rPr>
-          <w:t>Solution Centre de Contacts</w:t>
-        </w:r>
-      </w:hyperlink>
-    </w:p>
-    <w:p>
-      <w:pPr>
-        <w:numPr>
-          <w:ilvl w:val="0"/>
-          <w:numId w:val="22"/>
-        </w:numPr>
-        <w:spacing w:before="100" w:beforeAutospacing="1" w:after="100" w:afterAutospacing="1" w:line="300" w:lineRule="atLeast"/>
-        <w:rPr>
-          <w:rFonts w:cs="Arial"/>
-          <w:color w:val="000000" w:themeColor="text1"/>
-          <w:szCs w:val="24"/>
-        </w:rPr>
-      </w:pPr>
-      <w:hyperlink r:id="rId12" w:history="1">
-        <w:r>
-          <w:rPr>
-            <w:rStyle w:val="Lienhypertexte"/>
-            <w:rFonts w:cs="Arial"/>
-            <w:color w:val="000000" w:themeColor="text1"/>
-            <w:szCs w:val="24"/>
-            <w:u w:val="none"/>
-          </w:rPr>
-          <w:t>Hébergement Mutualisé</w:t>
-        </w:r>
-      </w:hyperlink>
-    </w:p>
-    <w:p>
-      <w:pPr>
-        <w:numPr>
-          <w:ilvl w:val="0"/>
-          <w:numId w:val="22"/>
-        </w:numPr>
-        <w:spacing w:before="100" w:beforeAutospacing="1" w:after="100" w:afterAutospacing="1" w:line="300" w:lineRule="atLeast"/>
-        <w:rPr>
-          <w:rFonts w:cs="Arial"/>
-          <w:color w:val="000000" w:themeColor="text1"/>
-          <w:szCs w:val="24"/>
-        </w:rPr>
-      </w:pPr>
-      <w:hyperlink r:id="rId13" w:history="1">
-        <w:r>
-          <w:rPr>
-            <w:rStyle w:val="Lienhypertexte"/>
-            <w:rFonts w:cs="Arial"/>
-            <w:color w:val="000000" w:themeColor="text1"/>
-            <w:szCs w:val="24"/>
-            <w:u w:val="none"/>
-          </w:rPr>
-          <w:t>Hébergement Co-localisé</w:t>
-        </w:r>
-      </w:hyperlink>
-    </w:p>
-    <w:p>
-      <w:pPr>
-        <w:numPr>
-          <w:ilvl w:val="0"/>
-          <w:numId w:val="22"/>
-        </w:numPr>
-        <w:spacing w:before="100" w:beforeAutospacing="1" w:after="100" w:afterAutospacing="1" w:line="300" w:lineRule="atLeast"/>
-        <w:rPr>
-          <w:rFonts w:cs="Arial"/>
-          <w:color w:val="000000" w:themeColor="text1"/>
-          <w:szCs w:val="24"/>
-        </w:rPr>
-      </w:pPr>
-      <w:hyperlink r:id="rId14" w:history="1">
-        <w:r>
-          <w:rPr>
-            <w:rStyle w:val="Lienhypertexte"/>
-            <w:rFonts w:cs="Arial"/>
-            <w:color w:val="000000" w:themeColor="text1"/>
-            <w:szCs w:val="24"/>
-            <w:u w:val="none"/>
-          </w:rPr>
-          <w:t>Messagerie Pro</w:t>
-        </w:r>
-      </w:hyperlink>
-    </w:p>
-    <w:p>
-      <w:pPr>
-        <w:numPr>
-          <w:ilvl w:val="0"/>
-          <w:numId w:val="22"/>
-        </w:numPr>
-        <w:spacing w:before="100" w:beforeAutospacing="1" w:after="100" w:afterAutospacing="1" w:line="300" w:lineRule="atLeast"/>
-        <w:rPr>
-          <w:rFonts w:cs="Arial"/>
-          <w:color w:val="000000" w:themeColor="text1"/>
-          <w:szCs w:val="24"/>
-        </w:rPr>
-      </w:pPr>
-      <w:hyperlink r:id="rId15" w:history="1">
-        <w:r>
-          <w:rPr>
-            <w:rStyle w:val="Lienhypertexte"/>
-            <w:rFonts w:cs="Arial"/>
-            <w:color w:val="000000" w:themeColor="text1"/>
-            <w:szCs w:val="24"/>
-            <w:u w:val="none"/>
-          </w:rPr>
-          <w:t>Serveur Virtuel Privé</w:t>
-        </w:r>
-      </w:hyperlink>
-    </w:p>
-    <w:p>
-      <w:pPr>
-        <w:numPr>
-          <w:ilvl w:val="0"/>
-          <w:numId w:val="22"/>
-        </w:numPr>
-        <w:spacing w:before="100" w:beforeAutospacing="1" w:after="100" w:afterAutospacing="1" w:line="300" w:lineRule="atLeast"/>
-        <w:rPr>
-          <w:rFonts w:cs="Arial"/>
-          <w:color w:val="000000" w:themeColor="text1"/>
-          <w:szCs w:val="24"/>
-        </w:rPr>
-      </w:pPr>
-      <w:hyperlink r:id="rId16" w:history="1">
-        <w:r>
-          <w:rPr>
-            <w:rStyle w:val="Lienhypertexte"/>
-            <w:rFonts w:cs="Arial"/>
-            <w:color w:val="000000" w:themeColor="text1"/>
-            <w:szCs w:val="24"/>
-            <w:u w:val="none"/>
-          </w:rPr>
-          <w:t>Domaines</w:t>
-        </w:r>
-      </w:hyperlink>
-    </w:p>
-    <w:p>
-      <w:pPr>
-        <w:numPr>
-          <w:ilvl w:val="0"/>
-          <w:numId w:val="22"/>
-        </w:numPr>
-        <w:spacing w:before="100" w:beforeAutospacing="1" w:after="100" w:afterAutospacing="1" w:line="300" w:lineRule="atLeast"/>
-        <w:rPr>
-          <w:rFonts w:cs="Arial"/>
-          <w:color w:val="000000" w:themeColor="text1"/>
-          <w:szCs w:val="24"/>
-        </w:rPr>
-      </w:pPr>
-      <w:hyperlink r:id="rId17" w:history="1">
-        <w:proofErr w:type="spellStart"/>
-        <w:r>
-          <w:rPr>
-            <w:rStyle w:val="Lienhypertexte"/>
-            <w:rFonts w:cs="Arial"/>
-            <w:color w:val="000000" w:themeColor="text1"/>
-            <w:szCs w:val="24"/>
-            <w:u w:val="none"/>
-          </w:rPr>
-          <w:t>Cértificat</w:t>
-        </w:r>
-        <w:proofErr w:type="spellEnd"/>
-        <w:r>
-          <w:rPr>
-            <w:rStyle w:val="Lienhypertexte"/>
-            <w:rFonts w:cs="Arial"/>
-            <w:color w:val="000000" w:themeColor="text1"/>
-            <w:szCs w:val="24"/>
-            <w:u w:val="none"/>
-          </w:rPr>
-          <w:t xml:space="preserve"> SSL</w:t>
-        </w:r>
-      </w:hyperlink>
-    </w:p>
-    <w:p>
-      <w:pPr>
-        <w:numPr>
-          <w:ilvl w:val="0"/>
-          <w:numId w:val="22"/>
-        </w:numPr>
-        <w:spacing w:before="100" w:beforeAutospacing="1" w:after="100" w:afterAutospacing="1" w:line="300" w:lineRule="atLeast"/>
-        <w:rPr>
-          <w:rFonts w:cs="Arial"/>
-          <w:color w:val="000000" w:themeColor="text1"/>
-          <w:szCs w:val="24"/>
-        </w:rPr>
-      </w:pPr>
-      <w:hyperlink r:id="rId18" w:history="1">
-        <w:r>
-          <w:rPr>
-            <w:rStyle w:val="Lienhypertexte"/>
-            <w:rFonts w:cs="Arial"/>
-            <w:color w:val="000000" w:themeColor="text1"/>
-            <w:szCs w:val="24"/>
-            <w:u w:val="none"/>
-          </w:rPr>
-          <w:t>Accès Internet Filaire</w:t>
-        </w:r>
-      </w:hyperlink>
-    </w:p>
-    <w:p>
-      <w:pPr>
-        <w:numPr>
-          <w:ilvl w:val="0"/>
-          <w:numId w:val="22"/>
-        </w:numPr>
-        <w:spacing w:before="100" w:beforeAutospacing="1" w:after="100" w:afterAutospacing="1" w:line="300" w:lineRule="atLeast"/>
-        <w:rPr>
-          <w:rFonts w:cs="Arial"/>
-          <w:color w:val="000000" w:themeColor="text1"/>
-          <w:szCs w:val="24"/>
-        </w:rPr>
-      </w:pPr>
-      <w:hyperlink r:id="rId19" w:history="1">
-        <w:r>
-          <w:rPr>
-            <w:rStyle w:val="Lienhypertexte"/>
-            <w:rFonts w:cs="Arial"/>
-            <w:color w:val="000000" w:themeColor="text1"/>
-            <w:szCs w:val="24"/>
-            <w:u w:val="none"/>
-          </w:rPr>
-          <w:t>WDSL : Internet sans fil</w:t>
-        </w:r>
-      </w:hyperlink>
-    </w:p>
-    <w:p>
-      <w:pPr>
-        <w:numPr>
-          <w:ilvl w:val="0"/>
-          <w:numId w:val="22"/>
-        </w:numPr>
-        <w:spacing w:before="100" w:beforeAutospacing="1" w:after="100" w:afterAutospacing="1" w:line="300" w:lineRule="atLeast"/>
-        <w:rPr>
-          <w:rFonts w:cs="Arial"/>
-          <w:color w:val="000000" w:themeColor="text1"/>
-          <w:szCs w:val="24"/>
-        </w:rPr>
-      </w:pPr>
-      <w:hyperlink r:id="rId20" w:history="1">
-        <w:r>
-          <w:rPr>
-            <w:rStyle w:val="Lienhypertexte"/>
-            <w:rFonts w:cs="Arial"/>
-            <w:color w:val="000000" w:themeColor="text1"/>
-            <w:szCs w:val="24"/>
-            <w:u w:val="none"/>
-          </w:rPr>
-          <w:t>Réseau Privé</w:t>
-        </w:r>
-      </w:hyperlink>
-    </w:p>
-    <w:p>
-      <w:pPr>
-        <w:numPr>
-          <w:ilvl w:val="0"/>
-          <w:numId w:val="22"/>
-        </w:numPr>
-        <w:spacing w:before="100" w:beforeAutospacing="1" w:after="100" w:afterAutospacing="1" w:line="300" w:lineRule="atLeast"/>
-        <w:rPr>
-          <w:rFonts w:cs="Arial"/>
-          <w:color w:val="000000" w:themeColor="text1"/>
-          <w:szCs w:val="24"/>
-        </w:rPr>
-      </w:pPr>
-      <w:hyperlink r:id="rId21" w:history="1">
-        <w:r>
-          <w:rPr>
-            <w:rStyle w:val="Lienhypertexte"/>
-            <w:rFonts w:cs="Arial"/>
-            <w:color w:val="000000" w:themeColor="text1"/>
-            <w:szCs w:val="24"/>
-            <w:u w:val="none"/>
-          </w:rPr>
-          <w:t>Accès large bande Sans Fil</w:t>
-        </w:r>
-      </w:hyperlink>
-    </w:p>
-    <w:p>
-      <w:pPr>
-        <w:numPr>
-          <w:ilvl w:val="0"/>
-          <w:numId w:val="22"/>
-        </w:numPr>
-        <w:spacing w:before="100" w:beforeAutospacing="1" w:after="100" w:afterAutospacing="1" w:line="300" w:lineRule="atLeast"/>
-        <w:rPr>
-          <w:rFonts w:cs="Arial"/>
-          <w:color w:val="000000" w:themeColor="text1"/>
-          <w:szCs w:val="24"/>
-        </w:rPr>
-      </w:pPr>
-      <w:hyperlink r:id="rId22" w:history="1">
-        <w:r>
-          <w:rPr>
-            <w:rStyle w:val="Lienhypertexte"/>
-            <w:rFonts w:cs="Arial"/>
-            <w:color w:val="000000" w:themeColor="text1"/>
-            <w:szCs w:val="24"/>
-            <w:u w:val="none"/>
-          </w:rPr>
-          <w:t xml:space="preserve">Solution </w:t>
-        </w:r>
-        <w:proofErr w:type="spellStart"/>
-        <w:r>
-          <w:rPr>
-            <w:rStyle w:val="Lienhypertexte"/>
-            <w:rFonts w:cs="Arial"/>
-            <w:color w:val="000000" w:themeColor="text1"/>
-            <w:szCs w:val="24"/>
-            <w:u w:val="none"/>
-          </w:rPr>
-          <w:t>WiFi</w:t>
-        </w:r>
-        <w:proofErr w:type="spellEnd"/>
-      </w:hyperlink>
-    </w:p>
-    <w:p>
-      <w:pPr>
-        <w:numPr>
-          <w:ilvl w:val="0"/>
-          <w:numId w:val="22"/>
-        </w:numPr>
-        <w:spacing w:before="100" w:beforeAutospacing="1" w:after="100" w:afterAutospacing="1" w:line="300" w:lineRule="atLeast"/>
-        <w:rPr>
-          <w:rFonts w:cs="Arial"/>
-          <w:color w:val="000000" w:themeColor="text1"/>
-          <w:szCs w:val="24"/>
-        </w:rPr>
-      </w:pPr>
-      <w:hyperlink r:id="rId23" w:history="1">
-        <w:r>
-          <w:rPr>
-            <w:rStyle w:val="Lienhypertexte"/>
-            <w:rFonts w:cs="Arial"/>
-            <w:color w:val="000000" w:themeColor="text1"/>
-            <w:szCs w:val="24"/>
-            <w:u w:val="none"/>
-          </w:rPr>
-          <w:t>Solution réseau et sécurité</w:t>
-        </w:r>
-      </w:hyperlink>
-    </w:p>
-    <w:p>
-      <w:pPr>
-        <w:numPr>
-          <w:ilvl w:val="0"/>
-          <w:numId w:val="22"/>
-        </w:numPr>
-        <w:spacing w:before="100" w:beforeAutospacing="1" w:after="100" w:afterAutospacing="1" w:line="300" w:lineRule="atLeast"/>
-        <w:rPr>
-          <w:rFonts w:cs="Arial"/>
-          <w:color w:val="000000" w:themeColor="text1"/>
-          <w:szCs w:val="24"/>
-        </w:rPr>
-      </w:pPr>
-      <w:hyperlink r:id="rId24" w:history="1">
-        <w:r>
-          <w:rPr>
-            <w:rStyle w:val="Lienhypertexte"/>
-            <w:rFonts w:cs="Arial"/>
-            <w:color w:val="000000" w:themeColor="text1"/>
-            <w:szCs w:val="24"/>
-            <w:u w:val="none"/>
-          </w:rPr>
-          <w:t>Infrastructure de notre réseau</w:t>
-        </w:r>
-      </w:hyperlink>
-    </w:p>
-    <w:p>
-      <w:pPr>
-        <w:pStyle w:val="Titre2"/>
-      </w:pPr>
-    </w:p>
+      </w:fldSimple>
+      <w:r>
+        <w:t xml:space="preserve"> Ressources matériels et logiciels</w:t>
+      </w:r>
+    </w:p>
+    <w:p/>
     <w:p>
       <w:pPr>
         <w:pStyle w:val="Titre1"/>
@@ -691,7 +1164,6 @@
           <w:rFonts w:ascii="Arial" w:hAnsi="Arial" w:cs="Arial"/>
           <w:color w:val="000000"/>
         </w:rPr>
-        <w:lastRenderedPageBreak/>
         <w:t>Une branche de l'informatique nommée </w:t>
       </w:r>
       <w:r>
@@ -727,27 +1199,7 @@
           <w:iCs/>
           <w:color w:val="000000"/>
         </w:rPr>
-        <w:t xml:space="preserve"> </w:t>
-      </w:r>
-      <w:proofErr w:type="spellStart"/>
-      <w:r>
-        <w:rPr>
-          <w:rFonts w:ascii="Arial" w:hAnsi="Arial" w:cs="Arial"/>
-          <w:i/>
-          <w:iCs/>
-          <w:color w:val="000000"/>
-        </w:rPr>
-        <w:t>Artificial</w:t>
-      </w:r>
-      <w:proofErr w:type="spellEnd"/>
-      <w:r>
-        <w:rPr>
-          <w:rFonts w:ascii="Arial" w:hAnsi="Arial" w:cs="Arial"/>
-          <w:i/>
-          <w:iCs/>
-          <w:color w:val="000000"/>
-        </w:rPr>
-        <w:t xml:space="preserve"> Intelligence </w:t>
+        <w:t xml:space="preserve"> Artificial Intelligence </w:t>
       </w:r>
       <w:r>
         <w:rPr>
@@ -924,6 +1376,7 @@
         <w:pStyle w:val="Titre2"/>
       </w:pPr>
       <w:r>
+        <w:lastRenderedPageBreak/>
         <w:t>Application de l’IA</w:t>
       </w:r>
     </w:p>
@@ -1246,17 +1699,7 @@
           <w:sz w:val="21"/>
           <w:szCs w:val="21"/>
         </w:rPr>
-        <w:t xml:space="preserve"> Les robots sont capables d'exécuter les tâches données par un humain. Ils ont des capteurs pour détecter les données physiques du monde réel telles que la lumière, la chaleur, la température, le mouvement, le son, les chocs et la pression. Ils ont des processeurs efficaces, plusieurs capteurs et une énorme mémoire </w:t>
-      </w:r>
-      <w:r>
-        <w:rPr>
-          <w:rFonts w:ascii="Arial" w:hAnsi="Arial" w:cs="Arial"/>
-          <w:color w:val="000000"/>
-          <w:sz w:val="21"/>
-          <w:szCs w:val="21"/>
-        </w:rPr>
-        <w:lastRenderedPageBreak/>
-        <w:t>pour faire preuve d'intelligence. De plus, ils sont capables d'apprendre de leurs erreurs et ils peuvent s'adapter au nouvel environnement.</w:t>
+        <w:t xml:space="preserve"> Les robots sont capables d'exécuter les tâches données par un humain. Ils ont des capteurs pour détecter les données physiques du monde réel telles que la lumière, la chaleur, la température, le mouvement, le son, les chocs et la pression. Ils ont des processeurs efficaces, plusieurs capteurs et une énorme mémoire pour faire preuve d'intelligence. De plus, ils sont capables d'apprendre de leurs erreurs et ils peuvent s'adapter au nouvel environnement.</w:t>
       </w:r>
     </w:p>
     <w:p>
@@ -1322,29 +1765,7 @@
           <w:sz w:val="21"/>
           <w:szCs w:val="21"/>
         </w:rPr>
-        <w:t xml:space="preserve"> (Expert </w:t>
-      </w:r>
-      <w:proofErr w:type="spellStart"/>
-      <w:r>
-        <w:rPr>
-          <w:rFonts w:ascii="Arial" w:hAnsi="Arial" w:cs="Arial"/>
-          <w:b/>
-          <w:color w:val="000000"/>
-          <w:sz w:val="21"/>
-          <w:szCs w:val="21"/>
-        </w:rPr>
-        <w:t>Systems</w:t>
-      </w:r>
-      <w:proofErr w:type="spellEnd"/>
-      <w:r>
-        <w:rPr>
-          <w:rFonts w:ascii="Arial" w:hAnsi="Arial" w:cs="Arial"/>
-          <w:b/>
-          <w:color w:val="000000"/>
-          <w:sz w:val="21"/>
-          <w:szCs w:val="21"/>
-        </w:rPr>
-        <w:t>)</w:t>
+        <w:t xml:space="preserve"> (Expert Systems)</w:t>
       </w:r>
     </w:p>
     <w:p>
@@ -1383,51 +1804,7 @@
           <w:sz w:val="21"/>
           <w:szCs w:val="21"/>
         </w:rPr>
-        <w:t xml:space="preserve"> (</w:t>
-      </w:r>
-      <w:proofErr w:type="spellStart"/>
-      <w:r>
-        <w:rPr>
-          <w:rFonts w:ascii="Arial" w:hAnsi="Arial" w:cs="Arial"/>
-          <w:b/>
-          <w:color w:val="000000"/>
-          <w:sz w:val="21"/>
-          <w:szCs w:val="21"/>
-        </w:rPr>
-        <w:t>Fuzzy</w:t>
-      </w:r>
-      <w:proofErr w:type="spellEnd"/>
-      <w:r>
-        <w:rPr>
-          <w:rFonts w:ascii="Arial" w:hAnsi="Arial" w:cs="Arial"/>
-          <w:b/>
-          <w:color w:val="000000"/>
-          <w:sz w:val="21"/>
-          <w:szCs w:val="21"/>
-        </w:rPr>
-        <w:t xml:space="preserve"> </w:t>
-      </w:r>
-      <w:proofErr w:type="spellStart"/>
-      <w:r>
-        <w:rPr>
-          <w:rFonts w:ascii="Arial" w:hAnsi="Arial" w:cs="Arial"/>
-          <w:b/>
-          <w:color w:val="000000"/>
-          <w:sz w:val="21"/>
-          <w:szCs w:val="21"/>
-        </w:rPr>
-        <w:t>Logic</w:t>
-      </w:r>
-      <w:proofErr w:type="spellEnd"/>
-      <w:r>
-        <w:rPr>
-          <w:rFonts w:ascii="Arial" w:hAnsi="Arial" w:cs="Arial"/>
-          <w:b/>
-          <w:color w:val="000000"/>
-          <w:sz w:val="21"/>
-          <w:szCs w:val="21"/>
-        </w:rPr>
-        <w:t>)</w:t>
+        <w:t xml:space="preserve"> (Fuzzy Logic)</w:t>
       </w:r>
     </w:p>
     <w:p>
@@ -1554,29 +1931,7 @@
           <w:sz w:val="21"/>
           <w:szCs w:val="21"/>
         </w:rPr>
-        <w:t xml:space="preserve"> (</w:t>
-      </w:r>
-      <w:proofErr w:type="spellStart"/>
-      <w:r>
-        <w:rPr>
-          <w:rFonts w:ascii="Arial" w:hAnsi="Arial" w:cs="Arial"/>
-          <w:b/>
-          <w:color w:val="000000"/>
-          <w:sz w:val="21"/>
-          <w:szCs w:val="21"/>
-        </w:rPr>
-        <w:t>Robotics</w:t>
-      </w:r>
-      <w:proofErr w:type="spellEnd"/>
-      <w:r>
-        <w:rPr>
-          <w:rFonts w:ascii="Arial" w:hAnsi="Arial" w:cs="Arial"/>
-          <w:b/>
-          <w:color w:val="000000"/>
-          <w:sz w:val="21"/>
-          <w:szCs w:val="21"/>
-        </w:rPr>
-        <w:t>)</w:t>
+        <w:t xml:space="preserve"> (Robotics)</w:t>
       </w:r>
     </w:p>
     <w:p>
@@ -1740,6 +2095,7 @@
           <w:szCs w:val="23"/>
           <w:shd w:val="clear" w:color="auto" w:fill="FFFFFF"/>
         </w:rPr>
+        <w:lastRenderedPageBreak/>
         <w:t>Mathématiques</w:t>
       </w:r>
     </w:p>
@@ -2162,7 +2518,6 @@
           <w:szCs w:val="24"/>
           <w:lang w:eastAsia="fr-FR"/>
         </w:rPr>
-        <w:lastRenderedPageBreak/>
         <w:t>L'IA se développe avec une vitesse incroyable, parfois elle semble magique. Les chercheurs et les développeurs pensent que l'IA pourrait devenir si immensément puissante qu'il serait difficile pour les humains de la contrôler.</w:t>
       </w:r>
     </w:p>
@@ -2283,9 +2638,10 @@
         <w:rPr>
           <w:szCs w:val="24"/>
         </w:rPr>
+        <w:lastRenderedPageBreak/>
         <w:t>Bibliographie : «</w:t>
       </w:r>
-      <w:hyperlink r:id="rId25" w:history="1">
+      <w:hyperlink r:id="rId5" w:history="1">
         <w:r>
           <w:rPr>
             <w:rStyle w:val="Lienhypertexte"/>
@@ -2395,7 +2751,6 @@
           <w:szCs w:val="24"/>
           <w:shd w:val="clear" w:color="auto" w:fill="FFFFFF"/>
         </w:rPr>
-        <w:lastRenderedPageBreak/>
         <w:t>Le Traitement du Langage Naturel, plus connu sous le terme anglais Natural Language Processing ou NLP, est un domaine de l’informatique et de l’intelligence artificielle qui concerne le traitement des hommes / machines via le langage (naturel) humain. Il concerne tout particulièrement la manière de programmer les ordinateurs afin qu’ils soient capables de traiter de manière fructueuse de gros volumes de données de langage naturel.</w:t>
       </w:r>
     </w:p>
@@ -2531,7 +2886,7 @@
               </wp:wrapPolygon>
             </wp:wrapTight>
             <wp:docPr id="1" name="Image 1" descr="Figure 2. Chronologie du NLP.">
-              <a:hlinkClick xmlns:a="http://schemas.openxmlformats.org/drawingml/2006/main" r:id="rId26"/>
+              <a:hlinkClick xmlns:a="http://schemas.openxmlformats.org/drawingml/2006/main" r:id="rId6"/>
             </wp:docPr>
             <wp:cNvGraphicFramePr>
               <a:graphicFrameLocks xmlns:a="http://schemas.openxmlformats.org/drawingml/2006/main" noChangeAspect="1"/>
@@ -2541,14 +2896,14 @@
                 <pic:pic xmlns:pic="http://schemas.openxmlformats.org/drawingml/2006/picture">
                   <pic:nvPicPr>
                     <pic:cNvPr id="0" name="Picture 1" descr="Figure 2. Chronologie du NLP.">
-                      <a:hlinkClick r:id="rId26"/>
+                      <a:hlinkClick r:id="rId6"/>
                     </pic:cNvPr>
                     <pic:cNvPicPr>
                       <a:picLocks noChangeAspect="1" noChangeArrowheads="1"/>
                     </pic:cNvPicPr>
                   </pic:nvPicPr>
                   <pic:blipFill>
-                    <a:blip r:embed="rId27">
+                    <a:blip r:embed="rId7">
                       <a:extLst>
                         <a:ext uri="{28A0092B-C50C-407E-A947-70E740481C1C}">
                           <a14:useLocalDpi xmlns:a14="http://schemas.microsoft.com/office/drawing/2010/main" val="0"/>
@@ -2695,17 +3050,8 @@
                                 <w:sz w:val="20"/>
                                 <w:szCs w:val="20"/>
                               </w:rPr>
-                              <w:t xml:space="preserve"> Historique du </w:t>
+                              <w:t xml:space="preserve"> Historique du nlp</w:t>
                             </w:r>
-                            <w:proofErr w:type="spellStart"/>
-                            <w:r>
-                              <w:rPr>
-                                <w:sz w:val="20"/>
-                                <w:szCs w:val="20"/>
-                              </w:rPr>
-                              <w:t>nlp</w:t>
-                            </w:r>
-                            <w:proofErr w:type="spellEnd"/>
                           </w:p>
                         </w:txbxContent>
                       </wps:txbx>
@@ -2868,46 +3214,22 @@
           <w:rFonts w:cs="Arial"/>
           <w:szCs w:val="24"/>
         </w:rPr>
-        <w:t xml:space="preserve">Son histoire débute dans les années 40 et 50. Elle se concentre alors essentiellement sur la traduction de phrases simples, par exemple l'expérience </w:t>
-      </w:r>
-      <w:r>
-        <w:rPr>
-          <w:rFonts w:cs="Arial"/>
-          <w:szCs w:val="24"/>
-        </w:rPr>
-        <w:lastRenderedPageBreak/>
-        <w:t>Georgetown en 1954 qui comportait la traduction complètement automatique de plus de soixante phrases russes en anglais.</w:t>
-      </w:r>
-    </w:p>
-    <w:p>
-      <w:pPr>
-        <w:rPr>
-          <w:rFonts w:cs="Arial"/>
-          <w:szCs w:val="24"/>
-        </w:rPr>
-      </w:pPr>
-      <w:r>
-        <w:rPr>
-          <w:rFonts w:cs="Arial"/>
-          <w:szCs w:val="24"/>
-        </w:rPr>
-        <w:t xml:space="preserve">Puis dans les années 60 et 70, on voit l'émergence des premiers </w:t>
-      </w:r>
-      <w:proofErr w:type="spellStart"/>
-      <w:r>
-        <w:rPr>
-          <w:rFonts w:cs="Arial"/>
-          <w:szCs w:val="24"/>
-        </w:rPr>
-        <w:t>chatbots</w:t>
-      </w:r>
-      <w:proofErr w:type="spellEnd"/>
-      <w:r>
-        <w:rPr>
-          <w:rFonts w:cs="Arial"/>
-          <w:szCs w:val="24"/>
-        </w:rPr>
-        <w:t xml:space="preserve"> comme ELIZA (1964). Mais c’est à la fin des années 80 que le NLP fait sa révolution avec l’introduction des algorithmes de Machine Learning</w:t>
+        <w:t>Son histoire débute dans les années 40 et 50. Elle se concentre alors essentiellement sur la traduction de phrases simples, par exemple l'expérience Georgetown en 1954 qui comportait la traduction complètement automatique de plus de soixante phrases russes en anglais.</w:t>
+      </w:r>
+    </w:p>
+    <w:p>
+      <w:pPr>
+        <w:rPr>
+          <w:rFonts w:cs="Arial"/>
+          <w:szCs w:val="24"/>
+        </w:rPr>
+      </w:pPr>
+      <w:r>
+        <w:rPr>
+          <w:rFonts w:cs="Arial"/>
+          <w:szCs w:val="24"/>
+        </w:rPr>
+        <w:t>Puis dans les années 60 et 70, on voit l'émergence des premiers chatbots comme ELIZA (1964). Mais c’est à la fin des années 80 que le NLP fait sa révolution avec l’introduction des algorithmes de Machine Learning</w:t>
       </w:r>
       <w:r>
         <w:rPr>
@@ -2932,9 +3254,8 @@
           <w:szCs w:val="24"/>
           <w:shd w:val="clear" w:color="auto" w:fill="FFFFFF"/>
         </w:rPr>
-        <w:t xml:space="preserve"> ou la machine est capable d’apprendre par </w:t>
-      </w:r>
-      <w:proofErr w:type="spellStart"/>
+        <w:t xml:space="preserve"> ou la machine est capable d’apprendre par elle-meme</w:t>
+      </w:r>
       <w:r>
         <w:rPr>
           <w:rFonts w:cs="Arial"/>
@@ -2942,39 +3263,38 @@
           <w:szCs w:val="24"/>
           <w:shd w:val="clear" w:color="auto" w:fill="FFFFFF"/>
         </w:rPr>
-        <w:t>elle-meme</w:t>
-      </w:r>
-      <w:proofErr w:type="spellEnd"/>
-      <w:r>
-        <w:rPr>
-          <w:rFonts w:cs="Arial"/>
-          <w:color w:val="000000"/>
+        <w:t>)</w:t>
+      </w:r>
+      <w:r>
+        <w:rPr>
+          <w:rFonts w:cs="Arial"/>
+          <w:szCs w:val="24"/>
+        </w:rPr>
+        <w:t xml:space="preserve"> dans le traitement du langage et l’augmentation de la puissance informatique.</w:t>
+      </w:r>
+    </w:p>
+    <w:p>
+      <w:pPr>
+        <w:rPr>
+          <w:rFonts w:cs="Arial"/>
+          <w:szCs w:val="24"/>
+        </w:rPr>
+      </w:pPr>
+      <w:r>
+        <w:rPr>
+          <w:rFonts w:cs="Arial"/>
+          <w:szCs w:val="24"/>
+        </w:rPr>
+        <w:t xml:space="preserve">Actuellement, avec les technologies informatiques toujours plus perfectionnées et abordables, la quantité de données open source toujours plus importante et l’utilisation de </w:t>
+      </w:r>
+      <w:r>
+        <w:rPr>
+          <w:rFonts w:cs="Arial"/>
+          <w:color w:val="222222"/>
           <w:szCs w:val="24"/>
           <w:shd w:val="clear" w:color="auto" w:fill="FFFFFF"/>
         </w:rPr>
-        <w:t>)</w:t>
-      </w:r>
-      <w:r>
-        <w:rPr>
-          <w:rFonts w:cs="Arial"/>
-          <w:szCs w:val="24"/>
-        </w:rPr>
-        <w:t xml:space="preserve"> dans le traitement du langage et l’augmentation de la puissance informatique.</w:t>
-      </w:r>
-    </w:p>
-    <w:p>
-      <w:pPr>
-        <w:rPr>
-          <w:rFonts w:cs="Arial"/>
-          <w:szCs w:val="24"/>
-        </w:rPr>
-      </w:pPr>
-      <w:r>
-        <w:rPr>
-          <w:rFonts w:cs="Arial"/>
-          <w:szCs w:val="24"/>
-        </w:rPr>
-        <w:t xml:space="preserve">Actuellement, avec les technologies informatiques toujours plus perfectionnées et abordables, la quantité de données open source toujours plus importante et l’utilisation de </w:t>
+        <w:t>l</w:t>
       </w:r>
       <w:r>
         <w:rPr>
@@ -2983,7 +3303,7 @@
           <w:szCs w:val="24"/>
           <w:shd w:val="clear" w:color="auto" w:fill="FFFFFF"/>
         </w:rPr>
-        <w:t>l</w:t>
+        <w:t xml:space="preserve">'apprentissage </w:t>
       </w:r>
       <w:r>
         <w:rPr>
@@ -2992,7 +3312,7 @@
           <w:szCs w:val="24"/>
           <w:shd w:val="clear" w:color="auto" w:fill="FFFFFF"/>
         </w:rPr>
-        <w:t xml:space="preserve">'apprentissage </w:t>
+        <w:t xml:space="preserve">profond </w:t>
       </w:r>
       <w:r>
         <w:rPr>
@@ -3001,18 +3321,8 @@
           <w:szCs w:val="24"/>
           <w:shd w:val="clear" w:color="auto" w:fill="FFFFFF"/>
         </w:rPr>
-        <w:t xml:space="preserve">profond </w:t>
-      </w:r>
-      <w:r>
-        <w:rPr>
-          <w:rFonts w:cs="Arial"/>
-          <w:color w:val="222222"/>
-          <w:szCs w:val="24"/>
-          <w:shd w:val="clear" w:color="auto" w:fill="FFFFFF"/>
-        </w:rPr>
         <w:t>(en anglais : </w:t>
       </w:r>
-      <w:proofErr w:type="spellStart"/>
       <w:r>
         <w:rPr>
           <w:rFonts w:cs="Arial"/>
@@ -3022,9 +3332,8 @@
           <w:szCs w:val="24"/>
           <w:shd w:val="clear" w:color="auto" w:fill="FFFFFF"/>
         </w:rPr>
-        <w:t>deep</w:t>
-      </w:r>
-      <w:proofErr w:type="spellEnd"/>
+        <w:t>deep learning</w:t>
+      </w:r>
       <w:r>
         <w:rPr>
           <w:rFonts w:cs="Arial"/>
@@ -3034,43 +3343,19 @@
           <w:szCs w:val="24"/>
           <w:shd w:val="clear" w:color="auto" w:fill="FFFFFF"/>
         </w:rPr>
-        <w:t xml:space="preserve"> </w:t>
-      </w:r>
-      <w:proofErr w:type="spellStart"/>
-      <w:r>
-        <w:rPr>
-          <w:rFonts w:cs="Arial"/>
-          <w:b/>
+        <w:t xml:space="preserve">, </w:t>
+      </w:r>
+      <w:r>
+        <w:rPr>
+          <w:rFonts w:cs="Arial"/>
           <w:bCs/>
           <w:color w:val="222222"/>
           <w:szCs w:val="24"/>
           <w:shd w:val="clear" w:color="auto" w:fill="FFFFFF"/>
         </w:rPr>
-        <w:t>learning</w:t>
-      </w:r>
-      <w:proofErr w:type="spellEnd"/>
-      <w:r>
-        <w:rPr>
-          <w:rFonts w:cs="Arial"/>
-          <w:b/>
-          <w:bCs/>
-          <w:color w:val="222222"/>
-          <w:szCs w:val="24"/>
-          <w:shd w:val="clear" w:color="auto" w:fill="FFFFFF"/>
-        </w:rPr>
-        <w:t xml:space="preserve">, </w:t>
-      </w:r>
-      <w:r>
-        <w:rPr>
-          <w:rFonts w:cs="Arial"/>
-          <w:bCs/>
-          <w:color w:val="222222"/>
-          <w:szCs w:val="24"/>
-          <w:shd w:val="clear" w:color="auto" w:fill="FFFFFF"/>
-        </w:rPr>
         <w:t xml:space="preserve">un ensemble de méthodes d’apprentissage automatique s’appuyant sur le réseaux de neurones </w:t>
       </w:r>
-      <w:hyperlink r:id="rId28" w:history="1">
+      <w:hyperlink r:id="rId8" w:history="1">
         <w:r>
           <w:rPr>
             <w:rStyle w:val="link-wrapper"/>
@@ -3091,7 +3376,7 @@
         </w:rPr>
         <w:t> s'inspirant du </w:t>
       </w:r>
-      <w:hyperlink r:id="rId29" w:history="1">
+      <w:hyperlink r:id="rId9" w:history="1">
         <w:r>
           <w:rPr>
             <w:rStyle w:val="link-wrapper"/>
@@ -3128,23 +3413,7 @@
           <w:rFonts w:cs="Arial"/>
           <w:szCs w:val="24"/>
         </w:rPr>
-        <w:t xml:space="preserve">, le NLP est en pleine expansion. Le </w:t>
-      </w:r>
-      <w:proofErr w:type="spellStart"/>
-      <w:r>
-        <w:rPr>
-          <w:rFonts w:cs="Arial"/>
-          <w:szCs w:val="24"/>
-        </w:rPr>
-        <w:t>Deep</w:t>
-      </w:r>
-      <w:proofErr w:type="spellEnd"/>
-      <w:r>
-        <w:rPr>
-          <w:rFonts w:cs="Arial"/>
-          <w:szCs w:val="24"/>
-        </w:rPr>
-        <w:t xml:space="preserve"> Learning est utilisé dans de nombreuses tâches du NLP entraînant une amélioration sig</w:t>
+        <w:t>, le NLP est en pleine expansion. Le Deep Learning est utilisé dans de nombreuses tâches du NLP entraînant une amélioration sig</w:t>
       </w:r>
       <w:r>
         <w:rPr>
@@ -3159,6 +3428,7 @@
         <w:pStyle w:val="Titre2"/>
       </w:pPr>
       <w:r>
+        <w:lastRenderedPageBreak/>
         <w:t>T</w:t>
       </w:r>
       <w:r>
@@ -3235,36 +3505,8 @@
           <w:color w:val="000000" w:themeColor="text1"/>
           <w:szCs w:val="24"/>
         </w:rPr>
-        <w:t xml:space="preserve">segmentation d’un texte en phrases (Sentence </w:t>
-      </w:r>
-      <w:proofErr w:type="spellStart"/>
-      <w:r>
-        <w:rPr>
-          <w:rFonts w:cs="Arial"/>
-          <w:color w:val="000000" w:themeColor="text1"/>
-          <w:szCs w:val="24"/>
-        </w:rPr>
-        <w:t>Boundary</w:t>
-      </w:r>
-      <w:proofErr w:type="spellEnd"/>
-      <w:r>
-        <w:rPr>
-          <w:rFonts w:cs="Arial"/>
-          <w:color w:val="000000" w:themeColor="text1"/>
-          <w:szCs w:val="24"/>
-        </w:rPr>
-        <w:t xml:space="preserve"> </w:t>
-      </w:r>
-      <w:proofErr w:type="spellStart"/>
-      <w:r>
-        <w:rPr>
-          <w:rFonts w:cs="Arial"/>
-          <w:color w:val="000000" w:themeColor="text1"/>
-          <w:szCs w:val="24"/>
-        </w:rPr>
-        <w:t>Disambiguation</w:t>
-      </w:r>
-      <w:proofErr w:type="spellEnd"/>
+        <w:t>segmentation d’un texte en phrases (Sentence Boundary Disambiguation</w:t>
+      </w:r>
       <w:r>
         <w:rPr>
           <w:rFonts w:cs="Arial"/>
@@ -3326,25 +3568,14 @@
           <w:szCs w:val="24"/>
         </w:rPr>
       </w:pPr>
-      <w:proofErr w:type="spellStart"/>
-      <w:r>
-        <w:rPr>
-          <w:rFonts w:cs="Arial"/>
-          <w:color w:val="000000" w:themeColor="text1"/>
-          <w:szCs w:val="24"/>
-        </w:rPr>
-        <w:t>Tokenisation</w:t>
-      </w:r>
-      <w:proofErr w:type="spellEnd"/>
-      <w:r>
-        <w:rPr>
-          <w:rFonts w:cs="Arial"/>
-          <w:color w:val="000000" w:themeColor="text1"/>
-          <w:szCs w:val="24"/>
-        </w:rPr>
-        <w:t xml:space="preserve"> : il s’agit de fractionner un texte en unités plus petites appelées </w:t>
-      </w:r>
-      <w:proofErr w:type="spellStart"/>
+      <w:r>
+        <w:rPr>
+          <w:rFonts w:cs="Arial"/>
+          <w:color w:val="000000" w:themeColor="text1"/>
+          <w:szCs w:val="24"/>
+        </w:rPr>
+        <w:t xml:space="preserve">Tokenisation : il s’agit de fractionner un texte en unités plus petites appelées </w:t>
+      </w:r>
       <w:r>
         <w:rPr>
           <w:rFonts w:cs="Arial"/>
@@ -3354,50 +3585,13 @@
         </w:rPr>
         <w:t>tokens</w:t>
       </w:r>
-      <w:proofErr w:type="spellEnd"/>
-      <w:r>
-        <w:rPr>
-          <w:rFonts w:cs="Arial"/>
-          <w:color w:val="000000" w:themeColor="text1"/>
-          <w:szCs w:val="24"/>
-        </w:rPr>
-        <w:t xml:space="preserve">. Les </w:t>
-      </w:r>
-      <w:proofErr w:type="spellStart"/>
-      <w:r>
-        <w:rPr>
-          <w:rFonts w:cs="Arial"/>
-          <w:color w:val="000000" w:themeColor="text1"/>
-          <w:szCs w:val="24"/>
-        </w:rPr>
-        <w:t>tokens</w:t>
-      </w:r>
-      <w:proofErr w:type="spellEnd"/>
-      <w:r>
-        <w:rPr>
-          <w:rFonts w:cs="Arial"/>
-          <w:color w:val="000000" w:themeColor="text1"/>
-          <w:szCs w:val="24"/>
-        </w:rPr>
-        <w:t xml:space="preserve"> peuvent être des mots, des n-grammes (groupe de n </w:t>
-      </w:r>
-      <w:proofErr w:type="spellStart"/>
-      <w:r>
-        <w:rPr>
-          <w:rFonts w:cs="Arial"/>
-          <w:color w:val="000000" w:themeColor="text1"/>
-          <w:szCs w:val="24"/>
-        </w:rPr>
-        <w:t>tokens</w:t>
-      </w:r>
-      <w:proofErr w:type="spellEnd"/>
-      <w:r>
-        <w:rPr>
-          <w:rFonts w:cs="Arial"/>
-          <w:color w:val="000000" w:themeColor="text1"/>
-          <w:szCs w:val="24"/>
-        </w:rPr>
-        <w:t xml:space="preserve"> consécutifs), des chiffres, des symboles et de la ponctuation.</w:t>
+      <w:r>
+        <w:rPr>
+          <w:rFonts w:cs="Arial"/>
+          <w:color w:val="000000" w:themeColor="text1"/>
+          <w:szCs w:val="24"/>
+        </w:rPr>
+        <w:t>. Les tokens peuvent être des mots, des n-grammes (groupe de n tokens consécutifs), des chiffres, des symboles et de la ponctuation.</w:t>
       </w:r>
     </w:p>
     <w:p>
@@ -3418,25 +3612,7 @@
           <w:color w:val="000000" w:themeColor="text1"/>
           <w:szCs w:val="24"/>
         </w:rPr>
-        <w:t xml:space="preserve">Segmentation de </w:t>
-      </w:r>
-      <w:proofErr w:type="spellStart"/>
-      <w:r>
-        <w:rPr>
-          <w:rFonts w:cs="Arial"/>
-          <w:color w:val="000000" w:themeColor="text1"/>
-          <w:szCs w:val="24"/>
-        </w:rPr>
-        <w:t>topics</w:t>
-      </w:r>
-      <w:proofErr w:type="spellEnd"/>
-      <w:r>
-        <w:rPr>
-          <w:rFonts w:cs="Arial"/>
-          <w:color w:val="000000" w:themeColor="text1"/>
-          <w:szCs w:val="24"/>
-        </w:rPr>
-        <w:t> </w:t>
+        <w:t>Segmentation de topics </w:t>
       </w:r>
       <w:r>
         <w:rPr>
@@ -3489,43 +3665,7 @@
           <w:color w:val="000000" w:themeColor="text1"/>
           <w:szCs w:val="24"/>
         </w:rPr>
-        <w:t xml:space="preserve">Il peut s’agir d’une approche supervisée de classification de documents. Dans ce cas, les </w:t>
-      </w:r>
-      <w:proofErr w:type="spellStart"/>
-      <w:r>
-        <w:rPr>
-          <w:rFonts w:cs="Arial"/>
-          <w:color w:val="000000" w:themeColor="text1"/>
-          <w:szCs w:val="24"/>
-        </w:rPr>
-        <w:t>topics</w:t>
-      </w:r>
-      <w:proofErr w:type="spellEnd"/>
-      <w:r>
-        <w:rPr>
-          <w:rFonts w:cs="Arial"/>
-          <w:color w:val="000000" w:themeColor="text1"/>
-          <w:szCs w:val="24"/>
-        </w:rPr>
-        <w:t xml:space="preserve"> sont déjà connus et l’on entraîne un modèle de classification à partir d’un corpus de textes labellisés selon les </w:t>
-      </w:r>
-      <w:proofErr w:type="spellStart"/>
-      <w:r>
-        <w:rPr>
-          <w:rFonts w:cs="Arial"/>
-          <w:color w:val="000000" w:themeColor="text1"/>
-          <w:szCs w:val="24"/>
-        </w:rPr>
-        <w:t>topics</w:t>
-      </w:r>
-      <w:proofErr w:type="spellEnd"/>
-      <w:r>
-        <w:rPr>
-          <w:rFonts w:cs="Arial"/>
-          <w:color w:val="000000" w:themeColor="text1"/>
-          <w:szCs w:val="24"/>
-        </w:rPr>
-        <w:t xml:space="preserve"> pour ensuite utiliser ce modèle sur un nouvel ensemble de textes.</w:t>
+        <w:t>Il peut s’agir d’une approche supervisée de classification de documents. Dans ce cas, les topics sont déjà connus et l’on entraîne un modèle de classification à partir d’un corpus de textes labellisés selon les topics pour ensuite utiliser ce modèle sur un nouvel ensemble de textes.</w:t>
       </w:r>
     </w:p>
     <w:p>
@@ -3540,77 +3680,13 @@
           <w:szCs w:val="24"/>
         </w:rPr>
       </w:pPr>
-      <w:proofErr w:type="spellStart"/>
-      <w:r>
-        <w:rPr>
-          <w:rFonts w:cs="Arial"/>
-          <w:color w:val="000000" w:themeColor="text1"/>
-          <w:szCs w:val="24"/>
-        </w:rPr>
-        <w:t>Topic</w:t>
-      </w:r>
-      <w:proofErr w:type="spellEnd"/>
-      <w:r>
-        <w:rPr>
-          <w:rFonts w:cs="Arial"/>
-          <w:color w:val="000000" w:themeColor="text1"/>
-          <w:szCs w:val="24"/>
-        </w:rPr>
-        <w:t xml:space="preserve"> </w:t>
-      </w:r>
-      <w:proofErr w:type="spellStart"/>
-      <w:r>
-        <w:rPr>
-          <w:rFonts w:cs="Arial"/>
-          <w:color w:val="000000" w:themeColor="text1"/>
-          <w:szCs w:val="24"/>
-        </w:rPr>
-        <w:t>Modeling</w:t>
-      </w:r>
-      <w:proofErr w:type="spellEnd"/>
-      <w:r>
-        <w:rPr>
-          <w:rFonts w:cs="Arial"/>
-          <w:color w:val="000000" w:themeColor="text1"/>
-          <w:szCs w:val="24"/>
-        </w:rPr>
-        <w:t xml:space="preserve"> : approche non supervisée où l’on essaye de faire apparaître les </w:t>
-      </w:r>
-      <w:proofErr w:type="spellStart"/>
-      <w:r>
-        <w:rPr>
-          <w:rFonts w:cs="Arial"/>
-          <w:color w:val="000000" w:themeColor="text1"/>
-          <w:szCs w:val="24"/>
-        </w:rPr>
-        <w:t>topics</w:t>
-      </w:r>
-      <w:proofErr w:type="spellEnd"/>
-      <w:r>
-        <w:rPr>
-          <w:rFonts w:cs="Arial"/>
-          <w:color w:val="000000" w:themeColor="text1"/>
-          <w:szCs w:val="24"/>
-        </w:rPr>
-        <w:t xml:space="preserve"> principaux d’un ensemble de textes puis de relier les </w:t>
-      </w:r>
-      <w:proofErr w:type="spellStart"/>
-      <w:r>
-        <w:rPr>
-          <w:rFonts w:cs="Arial"/>
-          <w:color w:val="000000" w:themeColor="text1"/>
-          <w:szCs w:val="24"/>
-        </w:rPr>
-        <w:t>topics</w:t>
-      </w:r>
-      <w:proofErr w:type="spellEnd"/>
-      <w:r>
-        <w:rPr>
-          <w:rFonts w:cs="Arial"/>
-          <w:color w:val="000000" w:themeColor="text1"/>
-          <w:szCs w:val="24"/>
-        </w:rPr>
-        <w:t xml:space="preserve"> aux textes.</w:t>
+      <w:r>
+        <w:rPr>
+          <w:rFonts w:cs="Arial"/>
+          <w:color w:val="000000" w:themeColor="text1"/>
+          <w:szCs w:val="24"/>
+        </w:rPr>
+        <w:t>Topic Modeling : approche non supervisée où l’on essaye de faire apparaître les topics principaux d’un ensemble de textes puis de relier les topics aux textes.</w:t>
       </w:r>
     </w:p>
     <w:p>
@@ -3631,18 +3707,8 @@
           <w:color w:val="000000" w:themeColor="text1"/>
           <w:szCs w:val="24"/>
         </w:rPr>
-        <w:t xml:space="preserve">étiquetage </w:t>
-      </w:r>
-      <w:proofErr w:type="spellStart"/>
-      <w:r>
-        <w:rPr>
-          <w:rFonts w:cs="Arial"/>
-          <w:color w:val="000000" w:themeColor="text1"/>
-          <w:szCs w:val="24"/>
-        </w:rPr>
-        <w:t>morpho-syntaxique</w:t>
-      </w:r>
-      <w:proofErr w:type="spellEnd"/>
+        <w:t>étiquetage morpho-syntaxique</w:t>
+      </w:r>
       <w:r>
         <w:rPr>
           <w:rFonts w:cs="Arial"/>
@@ -3665,51 +3731,15 @@
           <w:color w:val="000000" w:themeColor="text1"/>
           <w:szCs w:val="24"/>
         </w:rPr>
-        <w:t xml:space="preserve">art-Of-Speech </w:t>
-      </w:r>
-      <w:proofErr w:type="spellStart"/>
-      <w:r>
-        <w:rPr>
-          <w:rFonts w:cs="Arial"/>
-          <w:color w:val="000000" w:themeColor="text1"/>
-          <w:szCs w:val="24"/>
-        </w:rPr>
-        <w:t>Tagging</w:t>
-      </w:r>
-      <w:proofErr w:type="spellEnd"/>
-      <w:r>
-        <w:rPr>
-          <w:rFonts w:cs="Arial"/>
-          <w:color w:val="000000" w:themeColor="text1"/>
-          <w:szCs w:val="24"/>
-        </w:rPr>
-        <w:t xml:space="preserve">, </w:t>
-      </w:r>
-      <w:r>
-        <w:rPr>
-          <w:rFonts w:cs="Arial"/>
-          <w:color w:val="000000" w:themeColor="text1"/>
-          <w:szCs w:val="24"/>
-        </w:rPr>
-        <w:t>POS-</w:t>
-      </w:r>
-      <w:proofErr w:type="spellStart"/>
-      <w:r>
-        <w:rPr>
-          <w:rFonts w:cs="Arial"/>
-          <w:color w:val="000000" w:themeColor="text1"/>
-          <w:szCs w:val="24"/>
-        </w:rPr>
-        <w:t>Tagging</w:t>
-      </w:r>
-      <w:proofErr w:type="spellEnd"/>
-      <w:r>
-        <w:rPr>
-          <w:rFonts w:cs="Arial"/>
-          <w:color w:val="000000" w:themeColor="text1"/>
-          <w:szCs w:val="24"/>
-        </w:rPr>
-        <w:t xml:space="preserve"> </w:t>
+        <w:t xml:space="preserve">art-Of-Speech Tagging, </w:t>
+      </w:r>
+      <w:r>
+        <w:rPr>
+          <w:rFonts w:cs="Arial"/>
+          <w:color w:val="000000" w:themeColor="text1"/>
+          <w:szCs w:val="24"/>
+        </w:rPr>
+        <w:t xml:space="preserve">POS-Tagging </w:t>
       </w:r>
       <w:r>
         <w:rPr>
@@ -3756,23 +3786,13 @@
         </w:rPr>
         <w:t>(</w:t>
       </w:r>
-      <w:proofErr w:type="spellStart"/>
-      <w:r>
-        <w:rPr>
-          <w:rFonts w:cs="Arial"/>
-          <w:color w:val="000000" w:themeColor="text1"/>
-          <w:szCs w:val="24"/>
-        </w:rPr>
-        <w:t>Named-Entity</w:t>
-      </w:r>
-      <w:proofErr w:type="spellEnd"/>
-      <w:r>
-        <w:rPr>
-          <w:rFonts w:cs="Arial"/>
-          <w:color w:val="000000" w:themeColor="text1"/>
-          <w:szCs w:val="24"/>
-        </w:rPr>
-        <w:t xml:space="preserve"> Recognition, </w:t>
+      <w:r>
+        <w:rPr>
+          <w:rFonts w:cs="Arial"/>
+          <w:color w:val="000000" w:themeColor="text1"/>
+          <w:szCs w:val="24"/>
+        </w:rPr>
+        <w:t xml:space="preserve">Named-Entity Recognition, </w:t>
       </w:r>
       <w:r>
         <w:rPr>
@@ -3804,16 +3824,7 @@
           <w:color w:val="000000" w:themeColor="text1"/>
           <w:szCs w:val="24"/>
         </w:rPr>
-        <w:t xml:space="preserve">) : permet de reconnaître dans un texte un certain type de concepts catégorisables dans des classes telles que noms de personnes, noms </w:t>
-      </w:r>
-      <w:r>
-        <w:rPr>
-          <w:rFonts w:cs="Arial"/>
-          <w:color w:val="000000" w:themeColor="text1"/>
-          <w:szCs w:val="24"/>
-        </w:rPr>
-        <w:lastRenderedPageBreak/>
-        <w:t>d'organisations ou d'entreprises, noms de lieux, quantités, distances, valeurs, dates....</w:t>
+        <w:t>) : permet de reconnaître dans un texte un certain type de concepts catégorisables dans des classes telles que noms de personnes, noms d'organisations ou d'entreprises, noms de lieux, quantités, distances, valeurs, dates....</w:t>
       </w:r>
     </w:p>
     <w:p>
@@ -3863,25 +3874,7 @@
           <w:color w:val="000000" w:themeColor="text1"/>
           <w:szCs w:val="24"/>
         </w:rPr>
-        <w:t>La traduction automatique statistique (</w:t>
-      </w:r>
-      <w:proofErr w:type="spellStart"/>
-      <w:r>
-        <w:rPr>
-          <w:rFonts w:cs="Arial"/>
-          <w:color w:val="000000" w:themeColor="text1"/>
-          <w:szCs w:val="24"/>
-        </w:rPr>
-        <w:t>Statistical</w:t>
-      </w:r>
-      <w:proofErr w:type="spellEnd"/>
-      <w:r>
-        <w:rPr>
-          <w:rFonts w:cs="Arial"/>
-          <w:color w:val="000000" w:themeColor="text1"/>
-          <w:szCs w:val="24"/>
-        </w:rPr>
-        <w:t xml:space="preserve"> Machine Translation, SMT en anglais) : repose sur des algorithmes prédictifs qui “apprennent” à partir d’un corpus parallèle, c'est-à-dire un ensemble de textes en plusieurs langues, en relation de traduction mutuelle.</w:t>
+        <w:t>La traduction automatique statistique (Statistical Machine Translation, SMT en anglais) : repose sur des algorithmes prédictifs qui “apprennent” à partir d’un corpus parallèle, c'est-à-dire un ensemble de textes en plusieurs langues, en relation de traduction mutuelle.</w:t>
       </w:r>
     </w:p>
     <w:p>
@@ -3902,25 +3895,7 @@
           <w:color w:val="000000" w:themeColor="text1"/>
           <w:szCs w:val="24"/>
         </w:rPr>
-        <w:t xml:space="preserve">La traduction automatique neurale (Neural Machine Translation, NMT en anglais) s’appuie sur des algorithmes de </w:t>
-      </w:r>
-      <w:proofErr w:type="spellStart"/>
-      <w:r>
-        <w:rPr>
-          <w:rFonts w:cs="Arial"/>
-          <w:color w:val="000000" w:themeColor="text1"/>
-          <w:szCs w:val="24"/>
-        </w:rPr>
-        <w:t>Deep</w:t>
-      </w:r>
-      <w:proofErr w:type="spellEnd"/>
-      <w:r>
-        <w:rPr>
-          <w:rFonts w:cs="Arial"/>
-          <w:color w:val="000000" w:themeColor="text1"/>
-          <w:szCs w:val="24"/>
-        </w:rPr>
-        <w:t xml:space="preserve"> Learning.</w:t>
+        <w:t>La traduction automatique neurale (Neural Machine Translation, NMT en anglais) s’appuie sur des algorithmes de Deep Learning.</w:t>
       </w:r>
     </w:p>
     <w:p>
@@ -3946,9 +3921,16 @@
           <w:color w:val="000000" w:themeColor="text1"/>
           <w:szCs w:val="24"/>
         </w:rPr>
-        <w:t xml:space="preserve">Natural Language </w:t>
-      </w:r>
-      <w:proofErr w:type="spellStart"/>
+        <w:t>Natural Language Generation</w:t>
+      </w:r>
+      <w:r>
+        <w:rPr>
+          <w:rFonts w:cs="Arial"/>
+          <w:color w:val="000000" w:themeColor="text1"/>
+          <w:szCs w:val="24"/>
+        </w:rPr>
+        <w:t xml:space="preserve">, </w:t>
+      </w:r>
       <w:r>
         <w:rPr>
           <w:rFonts w:cs="Arial"/>
@@ -3956,24 +3938,6 @@
           <w:color w:val="000000" w:themeColor="text1"/>
           <w:szCs w:val="24"/>
         </w:rPr>
-        <w:t>Generation</w:t>
-      </w:r>
-      <w:proofErr w:type="spellEnd"/>
-      <w:r>
-        <w:rPr>
-          <w:rFonts w:cs="Arial"/>
-          <w:color w:val="000000" w:themeColor="text1"/>
-          <w:szCs w:val="24"/>
-        </w:rPr>
-        <w:t xml:space="preserve">, </w:t>
-      </w:r>
-      <w:r>
-        <w:rPr>
-          <w:rFonts w:cs="Arial"/>
-          <w:b/>
-          <w:color w:val="000000" w:themeColor="text1"/>
-          <w:szCs w:val="24"/>
-        </w:rPr>
         <w:t>NLG</w:t>
       </w:r>
       <w:r>
@@ -4005,6 +3969,7 @@
         <w:pStyle w:val="Titre2"/>
       </w:pPr>
       <w:r>
+        <w:lastRenderedPageBreak/>
         <w:t>Exemples d’application de NLP</w:t>
       </w:r>
     </w:p>
@@ -4553,13 +4518,8 @@
         <w:pStyle w:val="Titre3"/>
       </w:pPr>
       <w:r>
-        <w:t xml:space="preserve">Les </w:t>
-      </w:r>
-      <w:proofErr w:type="spellStart"/>
-      <w:r>
-        <w:t>chatbots</w:t>
-      </w:r>
-      <w:proofErr w:type="spellEnd"/>
+        <w:t>Les chatbots</w:t>
+      </w:r>
     </w:p>
     <w:p/>
     <w:p>
@@ -4580,6 +4540,7 @@
           <w:color w:val="000000" w:themeColor="text1"/>
           <w:szCs w:val="24"/>
         </w:rPr>
+        <w:lastRenderedPageBreak/>
         <w:t xml:space="preserve">Un chatbot </w:t>
       </w:r>
       <w:r>
@@ -4675,9 +4636,8 @@
           <w:szCs w:val="24"/>
           <w:shd w:val="clear" w:color="auto" w:fill="FFFFFF"/>
         </w:rPr>
-        <w:t xml:space="preserve">Mais les </w:t>
-      </w:r>
-      <w:proofErr w:type="spellStart"/>
+        <w:t xml:space="preserve">Mais les chatbots n'apporteraient que très peu, </w:t>
+      </w:r>
       <w:r>
         <w:rPr>
           <w:rFonts w:cs="Arial"/>
@@ -4685,9 +4645,8 @@
           <w:szCs w:val="24"/>
           <w:shd w:val="clear" w:color="auto" w:fill="FFFFFF"/>
         </w:rPr>
-        <w:t>chatbots</w:t>
-      </w:r>
-      <w:proofErr w:type="spellEnd"/>
+        <w:t>voire</w:t>
+      </w:r>
       <w:r>
         <w:rPr>
           <w:rFonts w:cs="Arial"/>
@@ -4695,7 +4654,7 @@
           <w:szCs w:val="24"/>
           <w:shd w:val="clear" w:color="auto" w:fill="FFFFFF"/>
         </w:rPr>
-        <w:t xml:space="preserve"> n'apporteraient que très peu, </w:t>
+        <w:t xml:space="preserve"> pas du tout,  de valeur ajoutée sans NLP, car les différents messages qui </w:t>
       </w:r>
       <w:r>
         <w:rPr>
@@ -4704,7 +4663,7 @@
           <w:szCs w:val="24"/>
           <w:shd w:val="clear" w:color="auto" w:fill="FFFFFF"/>
         </w:rPr>
-        <w:t>voire</w:t>
+        <w:t xml:space="preserve">lui </w:t>
       </w:r>
       <w:r>
         <w:rPr>
@@ -4713,7 +4672,7 @@
           <w:szCs w:val="24"/>
           <w:shd w:val="clear" w:color="auto" w:fill="FFFFFF"/>
         </w:rPr>
-        <w:t xml:space="preserve"> pas du tout,  de valeur ajoutée sans NLP, car les différents messages qui </w:t>
+        <w:t>seront passés</w:t>
       </w:r>
       <w:r>
         <w:rPr>
@@ -4722,7 +4681,7 @@
           <w:szCs w:val="24"/>
           <w:shd w:val="clear" w:color="auto" w:fill="FFFFFF"/>
         </w:rPr>
-        <w:t xml:space="preserve">lui </w:t>
+        <w:t xml:space="preserve"> </w:t>
       </w:r>
       <w:r>
         <w:rPr>
@@ -4731,17 +4690,18 @@
           <w:szCs w:val="24"/>
           <w:shd w:val="clear" w:color="auto" w:fill="FFFFFF"/>
         </w:rPr>
-        <w:t>seront passés</w:t>
-      </w:r>
-      <w:r>
+        <w:t xml:space="preserve"> ne seront rien d’autres que des informations de type textuelles apportées par l’utilisateur.</w:t>
+      </w:r>
+    </w:p>
+    <w:p>
+      <w:pPr>
         <w:rPr>
           <w:rFonts w:cs="Arial"/>
           <w:color w:val="000000" w:themeColor="text1"/>
           <w:szCs w:val="24"/>
           <w:shd w:val="clear" w:color="auto" w:fill="FFFFFF"/>
         </w:rPr>
-        <w:t xml:space="preserve"> </w:t>
-      </w:r>
+      </w:pPr>
       <w:r>
         <w:rPr>
           <w:rFonts w:cs="Arial"/>
@@ -4749,18 +4709,17 @@
           <w:szCs w:val="24"/>
           <w:shd w:val="clear" w:color="auto" w:fill="FFFFFF"/>
         </w:rPr>
-        <w:t xml:space="preserve"> ne seront rien d’autres que des informations de type textuelles apportées par l’utilisateur.</w:t>
-      </w:r>
-    </w:p>
-    <w:p>
-      <w:pPr>
+        <w:t xml:space="preserve"> Le NLP </w:t>
+      </w:r>
+      <w:r>
         <w:rPr>
           <w:rFonts w:cs="Arial"/>
           <w:color w:val="000000" w:themeColor="text1"/>
           <w:szCs w:val="24"/>
           <w:shd w:val="clear" w:color="auto" w:fill="FFFFFF"/>
         </w:rPr>
-      </w:pPr>
+        <w:t xml:space="preserve">aide à fournir un contexte et une signification aux informations textuelles des utilisateurs, afin qu’ils </w:t>
+      </w:r>
       <w:r>
         <w:rPr>
           <w:rFonts w:cs="Arial"/>
@@ -4768,58 +4727,59 @@
           <w:szCs w:val="24"/>
           <w:shd w:val="clear" w:color="auto" w:fill="FFFFFF"/>
         </w:rPr>
-        <w:t xml:space="preserve"> Le NLP </w:t>
-      </w:r>
-      <w:r>
-        <w:rPr>
-          <w:rFonts w:cs="Arial"/>
-          <w:color w:val="000000" w:themeColor="text1"/>
-          <w:szCs w:val="24"/>
+        <w:t>comprennent les messages et d’y répondre correctement.</w:t>
+      </w:r>
+    </w:p>
+    <w:p>
+      <w:pPr>
+        <w:pStyle w:val="Titre2"/>
+        <w:rPr>
           <w:shd w:val="clear" w:color="auto" w:fill="FFFFFF"/>
         </w:rPr>
-        <w:t xml:space="preserve">aide à fournir un contexte et une signification aux informations textuelles des utilisateurs, afin qu’ils </w:t>
-      </w:r>
-      <w:r>
-        <w:rPr>
-          <w:rFonts w:cs="Arial"/>
-          <w:color w:val="000000" w:themeColor="text1"/>
-          <w:szCs w:val="24"/>
+      </w:pPr>
+      <w:r>
+        <w:rPr>
           <w:shd w:val="clear" w:color="auto" w:fill="FFFFFF"/>
         </w:rPr>
-        <w:t>comprennent les messages et d’y répondre correctement.</w:t>
-      </w:r>
-    </w:p>
-    <w:p>
-      <w:pPr>
-        <w:pStyle w:val="Titre2"/>
-        <w:rPr>
+        <w:t>Conclusion</w:t>
+      </w:r>
+    </w:p>
+    <w:p>
+      <w:pPr>
+        <w:rPr>
+          <w:color w:val="000000" w:themeColor="text1"/>
+          <w:szCs w:val="24"/>
           <w:shd w:val="clear" w:color="auto" w:fill="FFFFFF"/>
         </w:rPr>
       </w:pPr>
       <w:r>
         <w:rPr>
+          <w:rFonts w:cs="Arial"/>
+          <w:color w:val="000000" w:themeColor="text1"/>
+          <w:spacing w:val="-1"/>
+          <w:szCs w:val="24"/>
           <w:shd w:val="clear" w:color="auto" w:fill="FFFFFF"/>
         </w:rPr>
-        <w:t>Conclusion</w:t>
-      </w:r>
-    </w:p>
-    <w:p>
-      <w:pPr>
-        <w:rPr>
-          <w:color w:val="000000" w:themeColor="text1"/>
+        <w:t>Depuis les années 1980, les progrès du NLP sont remarquables. La discipline trouve des applications dans de nombreux secteurs, avec un potentiel économique élevé pour les assistants personn</w:t>
+      </w:r>
+      <w:r>
+        <w:rPr>
+          <w:rFonts w:cs="Arial"/>
+          <w:color w:val="000000" w:themeColor="text1"/>
+          <w:spacing w:val="-1"/>
           <w:szCs w:val="24"/>
           <w:shd w:val="clear" w:color="auto" w:fill="FFFFFF"/>
         </w:rPr>
-      </w:pPr>
-      <w:r>
-        <w:rPr>
-          <w:rFonts w:cs="Arial"/>
-          <w:color w:val="000000" w:themeColor="text1"/>
+        <w:t xml:space="preserve">els intelligents et les </w:t>
+      </w:r>
+      <w:r>
+        <w:rPr>
+          <w:rFonts w:cs="Arial"/>
           <w:spacing w:val="-1"/>
           <w:szCs w:val="24"/>
           <w:shd w:val="clear" w:color="auto" w:fill="FFFFFF"/>
         </w:rPr>
-        <w:t>Depuis les années 1980, les progrès du NLP sont remarquables. La discipline trouve des applications dans de nombreux secteurs, avec un potentiel économique élevé pour les assistants personn</w:t>
+        <w:t>agents conversationnels</w:t>
       </w:r>
       <w:r>
         <w:rPr>
@@ -4829,25 +4789,6 @@
           <w:szCs w:val="24"/>
           <w:shd w:val="clear" w:color="auto" w:fill="FFFFFF"/>
         </w:rPr>
-        <w:t xml:space="preserve">els intelligents et les </w:t>
-      </w:r>
-      <w:r>
-        <w:rPr>
-          <w:rFonts w:cs="Arial"/>
-          <w:spacing w:val="-1"/>
-          <w:szCs w:val="24"/>
-          <w:shd w:val="clear" w:color="auto" w:fill="FFFFFF"/>
-        </w:rPr>
-        <w:t>agents conversationnels</w:t>
-      </w:r>
-      <w:r>
-        <w:rPr>
-          <w:rFonts w:cs="Arial"/>
-          <w:color w:val="000000" w:themeColor="text1"/>
-          <w:spacing w:val="-1"/>
-          <w:szCs w:val="24"/>
-          <w:shd w:val="clear" w:color="auto" w:fill="FFFFFF"/>
-        </w:rPr>
         <w:t>.</w:t>
       </w:r>
     </w:p>
@@ -4870,7 +4811,7 @@
       <w:r>
         <w:t>«  </w:t>
       </w:r>
-      <w:hyperlink r:id="rId30" w:history="1">
+      <w:hyperlink r:id="rId10" w:history="1">
         <w:r>
           <w:rPr>
             <w:rStyle w:val="Lienhypertexte"/>
@@ -4886,7 +4827,7 @@
       <w:r>
         <w:t>« </w:t>
       </w:r>
-      <w:hyperlink r:id="rId31" w:history="1">
+      <w:hyperlink r:id="rId11" w:history="1">
         <w:r>
           <w:rPr>
             <w:rStyle w:val="Lienhypertexte"/>
@@ -4908,7 +4849,7 @@
       <w:r>
         <w:t>« </w:t>
       </w:r>
-      <w:hyperlink r:id="rId32" w:history="1">
+      <w:hyperlink r:id="rId12" w:history="1">
         <w:r>
           <w:rPr>
             <w:rStyle w:val="Lienhypertexte"/>
@@ -4936,123 +4877,117 @@
         <w:pStyle w:val="Titre2"/>
       </w:pPr>
       <w:r>
+        <w:t>Moteur NLP (NLP engine)</w:t>
+      </w:r>
+    </w:p>
+    <w:p>
+      <w:pPr>
+        <w:pStyle w:val="Titre3"/>
+      </w:pPr>
+      <w:r>
+        <w:t>Introduction</w:t>
+      </w:r>
+    </w:p>
+    <w:p/>
+    <w:p>
+      <w:pPr>
+        <w:rPr>
+          <w:lang w:eastAsia="fr-FR"/>
+        </w:rPr>
+      </w:pPr>
+      <w:r>
+        <w:rPr>
+          <w:lang w:eastAsia="fr-FR"/>
+        </w:rPr>
+        <w:t>Le but principal du traitement du langage naturel est de comprendre les entrées des utilisateurs et de les traduire en langage informatique. Pour le rendre possible,</w:t>
+      </w:r>
+      <w:r>
+        <w:rPr>
+          <w:lang w:eastAsia="fr-FR"/>
+        </w:rPr>
+        <w:t xml:space="preserve"> </w:t>
+      </w:r>
+      <w:r>
+        <w:rPr>
+          <w:lang w:eastAsia="fr-FR"/>
+        </w:rPr>
+        <w:t xml:space="preserve">font les moteurs NLP </w:t>
+      </w:r>
+      <w:r>
+        <w:rPr>
+          <w:lang w:eastAsia="fr-FR"/>
+        </w:rPr>
+        <w:t>extraient</w:t>
+      </w:r>
+      <w:r>
+        <w:rPr>
+          <w:lang w:eastAsia="fr-FR"/>
+        </w:rPr>
+        <w:t xml:space="preserve"> des informations </w:t>
+      </w:r>
+      <w:r>
+        <w:rPr>
+          <w:lang w:eastAsia="fr-FR"/>
+        </w:rPr>
+        <w:t>importantes</w:t>
+      </w:r>
+      <w:r>
+        <w:rPr>
+          <w:lang w:eastAsia="fr-FR"/>
+        </w:rPr>
+        <w:t xml:space="preserve"> d'une ph</w:t>
+      </w:r>
+      <w:r>
+        <w:rPr>
+          <w:lang w:eastAsia="fr-FR"/>
+        </w:rPr>
+        <w:t>rase, tapées ou prononcées, et les transforment</w:t>
+      </w:r>
+      <w:r>
+        <w:rPr>
+          <w:lang w:eastAsia="fr-FR"/>
+        </w:rPr>
+        <w:t xml:space="preserve"> en un morceau de d</w:t>
+      </w:r>
+      <w:r>
+        <w:rPr>
+          <w:lang w:eastAsia="fr-FR"/>
+        </w:rPr>
+        <w:t>onnées structurées.</w:t>
+      </w:r>
+    </w:p>
+    <w:p>
+      <w:pPr>
+        <w:rPr>
+          <w:lang w:eastAsia="fr-FR"/>
+        </w:rPr>
+      </w:pPr>
+      <w:r>
+        <w:rPr>
+          <w:lang w:eastAsia="fr-FR"/>
+        </w:rPr>
+        <w:t xml:space="preserve">Dès que la requête de l'utilisateur devient claire, le programme qui utilise le moteur NLP pourra appliquer sa logique pour </w:t>
+      </w:r>
+      <w:r>
+        <w:rPr>
+          <w:lang w:eastAsia="fr-FR"/>
+        </w:rPr>
+        <w:t xml:space="preserve">mieux </w:t>
+      </w:r>
+      <w:r>
+        <w:rPr>
+          <w:lang w:eastAsia="fr-FR"/>
+        </w:rPr>
+        <w:t>répondre à la requête et aider les utilisateurs à atteindre leurs objectifs.</w:t>
+      </w:r>
+    </w:p>
+    <w:p/>
+    <w:p>
+      <w:pPr>
+        <w:pStyle w:val="Titre3"/>
+      </w:pPr>
+      <w:r>
         <w:lastRenderedPageBreak/>
-        <w:t>Moteur NLP (NLP engine)</w:t>
-      </w:r>
-    </w:p>
-    <w:p>
-      <w:pPr>
-        <w:pStyle w:val="Titre3"/>
-      </w:pPr>
-      <w:r>
-        <w:t>Introduction</w:t>
-      </w:r>
-    </w:p>
-    <w:p/>
-    <w:p>
-      <w:pPr>
-        <w:rPr>
-          <w:lang w:eastAsia="fr-FR"/>
-        </w:rPr>
-      </w:pPr>
-      <w:r>
-        <w:rPr>
-          <w:lang w:eastAsia="fr-FR"/>
-        </w:rPr>
-        <w:t>Le but principal du traitement du langage naturel est de comprendre les entrées des utilisateurs et de les traduire en langage informatique. Pour le rendre possible,</w:t>
-      </w:r>
-      <w:r>
-        <w:rPr>
-          <w:lang w:eastAsia="fr-FR"/>
-        </w:rPr>
-        <w:t xml:space="preserve"> </w:t>
-      </w:r>
-      <w:r>
-        <w:rPr>
-          <w:lang w:eastAsia="fr-FR"/>
-        </w:rPr>
-        <w:t>font les moteurs NLP</w:t>
-      </w:r>
-      <w:r>
-        <w:rPr>
-          <w:lang w:eastAsia="fr-FR"/>
-        </w:rPr>
-        <w:t xml:space="preserve"> </w:t>
-      </w:r>
-      <w:r>
-        <w:rPr>
-          <w:lang w:eastAsia="fr-FR"/>
-        </w:rPr>
-        <w:t>extraient</w:t>
-      </w:r>
-      <w:r>
-        <w:rPr>
-          <w:lang w:eastAsia="fr-FR"/>
-        </w:rPr>
-        <w:t xml:space="preserve"> des informations </w:t>
-      </w:r>
-      <w:r>
-        <w:rPr>
-          <w:lang w:eastAsia="fr-FR"/>
-        </w:rPr>
-        <w:t>importantes</w:t>
-      </w:r>
-      <w:r>
-        <w:rPr>
-          <w:lang w:eastAsia="fr-FR"/>
-        </w:rPr>
-        <w:t xml:space="preserve"> d'une ph</w:t>
-      </w:r>
-      <w:r>
-        <w:rPr>
-          <w:lang w:eastAsia="fr-FR"/>
-        </w:rPr>
-        <w:t>rase, tapées ou prononcées, et les transforment</w:t>
-      </w:r>
-      <w:r>
-        <w:rPr>
-          <w:lang w:eastAsia="fr-FR"/>
-        </w:rPr>
-        <w:t xml:space="preserve"> en un morceau de d</w:t>
-      </w:r>
-      <w:r>
-        <w:rPr>
-          <w:lang w:eastAsia="fr-FR"/>
-        </w:rPr>
-        <w:t>onnées structurées.</w:t>
-      </w:r>
-    </w:p>
-    <w:p>
-      <w:pPr>
-        <w:rPr>
-          <w:lang w:eastAsia="fr-FR"/>
-        </w:rPr>
-      </w:pPr>
-      <w:r>
-        <w:rPr>
-          <w:lang w:eastAsia="fr-FR"/>
-        </w:rPr>
-        <w:t xml:space="preserve">Dès que la requête de l'utilisateur devient claire, le programme qui utilise le moteur NLP pourra appliquer sa logique pour </w:t>
-      </w:r>
-      <w:r>
-        <w:rPr>
-          <w:lang w:eastAsia="fr-FR"/>
-        </w:rPr>
-        <w:t xml:space="preserve">mieux </w:t>
-      </w:r>
-      <w:r>
-        <w:rPr>
-          <w:lang w:eastAsia="fr-FR"/>
-        </w:rPr>
-        <w:t>répondre à la requête et aider les utilisateurs à atteindre leurs objectifs.</w:t>
-      </w:r>
-    </w:p>
-    <w:p/>
-    <w:p>
-      <w:pPr>
-        <w:pStyle w:val="Titre3"/>
-      </w:pPr>
-      <w:r>
         <w:t>Glossaire</w:t>
       </w:r>
     </w:p>
@@ -5396,7 +5331,7 @@
         </w:rPr>
         <w:t> </w:t>
       </w:r>
-      <w:hyperlink r:id="rId33" w:tgtFrame="_blank" w:history="1">
+      <w:hyperlink r:id="rId13" w:tgtFrame="_blank" w:history="1">
         <w:r>
           <w:rPr>
             <w:rStyle w:val="Lienhypertexte"/>
@@ -5455,9 +5390,8 @@
           <w:szCs w:val="24"/>
           <w:shd w:val="clear" w:color="auto" w:fill="FFFFFF"/>
         </w:rPr>
-        <w:t xml:space="preserve">une interrogation en continu, les </w:t>
-      </w:r>
-      <w:proofErr w:type="spellStart"/>
+        <w:t>une interrogation en continu, les Webhooks</w:t>
+      </w:r>
       <w:r>
         <w:rPr>
           <w:rFonts w:cs="Arial"/>
@@ -5465,16 +5399,6 @@
           <w:szCs w:val="24"/>
           <w:shd w:val="clear" w:color="auto" w:fill="FFFFFF"/>
         </w:rPr>
-        <w:t>Webhooks</w:t>
-      </w:r>
-      <w:proofErr w:type="spellEnd"/>
-      <w:r>
-        <w:rPr>
-          <w:rFonts w:cs="Arial"/>
-          <w:color w:val="000000" w:themeColor="text1"/>
-          <w:szCs w:val="24"/>
-          <w:shd w:val="clear" w:color="auto" w:fill="FFFFFF"/>
-        </w:rPr>
         <w:t xml:space="preserve"> font savoir quand l’information a été reçue, économisant par la même un temps précieux. C’est un moyen très efficace de recevoir des notifications en s’affranchissant d’une vérification continuelle : la mise à jour est immédiate lorsque l’évènement se produit.</w:t>
       </w:r>
     </w:p>
@@ -5482,13 +5406,8 @@
       <w:pPr>
         <w:pStyle w:val="Titre4"/>
       </w:pPr>
-      <w:proofErr w:type="spellStart"/>
-      <w:r>
-        <w:t>Chatbase</w:t>
-      </w:r>
-      <w:proofErr w:type="spellEnd"/>
-      <w:r>
-        <w:t xml:space="preserve"> </w:t>
+      <w:r>
+        <w:t xml:space="preserve">Chatbase </w:t>
       </w:r>
     </w:p>
     <w:p>
@@ -5513,25 +5432,7 @@
           <w:color w:val="000000" w:themeColor="text1"/>
           <w:szCs w:val="24"/>
         </w:rPr>
-        <w:t xml:space="preserve">util d’analytique de </w:t>
-      </w:r>
-      <w:proofErr w:type="spellStart"/>
-      <w:r>
-        <w:rPr>
-          <w:rFonts w:cs="Arial"/>
-          <w:color w:val="000000" w:themeColor="text1"/>
-          <w:szCs w:val="24"/>
-        </w:rPr>
-        <w:t>chatbots</w:t>
-      </w:r>
-      <w:proofErr w:type="spellEnd"/>
-      <w:r>
-        <w:rPr>
-          <w:rFonts w:cs="Arial"/>
-          <w:color w:val="000000" w:themeColor="text1"/>
-          <w:szCs w:val="24"/>
-        </w:rPr>
-        <w:t xml:space="preserve"> par Google, </w:t>
+        <w:t xml:space="preserve">util d’analytique de chatbots par Google, </w:t>
       </w:r>
       <w:r>
         <w:rPr>
@@ -5551,7 +5452,6 @@
         </w:rPr>
         <w:t xml:space="preserve">ue pour analyser et optimiser des </w:t>
       </w:r>
-      <w:proofErr w:type="spellStart"/>
       <w:r>
         <w:rPr>
           <w:rFonts w:cs="Arial"/>
@@ -5568,17 +5468,7 @@
           <w:szCs w:val="24"/>
           <w:shd w:val="clear" w:color="auto" w:fill="F9F7F8"/>
         </w:rPr>
-        <w:t>s</w:t>
-      </w:r>
-      <w:proofErr w:type="spellEnd"/>
-      <w:r>
-        <w:rPr>
-          <w:rFonts w:cs="Arial"/>
-          <w:color w:val="000000" w:themeColor="text1"/>
-          <w:szCs w:val="24"/>
-          <w:shd w:val="clear" w:color="auto" w:fill="F9F7F8"/>
-        </w:rPr>
-        <w:t>.</w:t>
+        <w:t>s.</w:t>
       </w:r>
     </w:p>
     <w:p>
@@ -5596,7 +5486,6 @@
         <w:pStyle w:val="Titre2"/>
       </w:pPr>
       <w:r>
-        <w:lastRenderedPageBreak/>
         <w:t>Dialogflow</w:t>
       </w:r>
     </w:p>
@@ -5650,27 +5539,7 @@
           <w:szCs w:val="24"/>
           <w:lang w:eastAsia="fr-FR"/>
         </w:rPr>
-        <w:t xml:space="preserve">low est un outil pour apprendre à créer des </w:t>
-      </w:r>
-      <w:proofErr w:type="spellStart"/>
-      <w:r>
-        <w:rPr>
-          <w:rFonts w:eastAsia="Times New Roman" w:cs="Arial"/>
-          <w:color w:val="000000" w:themeColor="text1"/>
-          <w:szCs w:val="24"/>
-          <w:lang w:eastAsia="fr-FR"/>
-        </w:rPr>
-        <w:t>Chatbots</w:t>
-      </w:r>
-      <w:proofErr w:type="spellEnd"/>
-      <w:r>
-        <w:rPr>
-          <w:rFonts w:eastAsia="Times New Roman" w:cs="Arial"/>
-          <w:color w:val="000000" w:themeColor="text1"/>
-          <w:szCs w:val="24"/>
-          <w:lang w:eastAsia="fr-FR"/>
-        </w:rPr>
-        <w:t xml:space="preserve"> qui pourront ensuit</w:t>
+        <w:t>low est un outil pour apprendre à créer des Chatbots qui pourront ensuit</w:t>
       </w:r>
       <w:r>
         <w:rPr>
@@ -5730,47 +5599,7 @@
           <w:szCs w:val="24"/>
           <w:lang w:eastAsia="fr-FR"/>
         </w:rPr>
-        <w:t xml:space="preserve">Gestion de réponses spécifiques par plateforme (ex : </w:t>
-      </w:r>
-      <w:proofErr w:type="spellStart"/>
-      <w:r>
-        <w:rPr>
-          <w:rFonts w:eastAsia="Times New Roman" w:cs="Arial"/>
-          <w:color w:val="000000" w:themeColor="text1"/>
-          <w:szCs w:val="24"/>
-          <w:lang w:eastAsia="fr-FR"/>
-        </w:rPr>
-        <w:t>slack</w:t>
-      </w:r>
-      <w:proofErr w:type="spellEnd"/>
-      <w:r>
-        <w:rPr>
-          <w:rFonts w:eastAsia="Times New Roman" w:cs="Arial"/>
-          <w:color w:val="000000" w:themeColor="text1"/>
-          <w:szCs w:val="24"/>
-          <w:lang w:eastAsia="fr-FR"/>
-        </w:rPr>
-        <w:t xml:space="preserve">, </w:t>
-      </w:r>
-      <w:proofErr w:type="spellStart"/>
-      <w:r>
-        <w:rPr>
-          <w:rFonts w:eastAsia="Times New Roman" w:cs="Arial"/>
-          <w:color w:val="000000" w:themeColor="text1"/>
-          <w:szCs w:val="24"/>
-          <w:lang w:eastAsia="fr-FR"/>
-        </w:rPr>
-        <w:t>google</w:t>
-      </w:r>
-      <w:proofErr w:type="spellEnd"/>
-      <w:r>
-        <w:rPr>
-          <w:rFonts w:eastAsia="Times New Roman" w:cs="Arial"/>
-          <w:color w:val="000000" w:themeColor="text1"/>
-          <w:szCs w:val="24"/>
-          <w:lang w:eastAsia="fr-FR"/>
-        </w:rPr>
-        <w:t xml:space="preserve"> assistant…) permettant de renvoyer des messages à un format compréhensible par celle-ci</w:t>
+        <w:t>Gestion de réponses spécifiques par plateforme (ex : slack, google assistant…) permettant de renvoyer des messages à un format compréhensible par celle-ci</w:t>
       </w:r>
     </w:p>
     <w:p>
@@ -5797,67 +5626,8 @@
           <w:szCs w:val="24"/>
           <w:lang w:eastAsia="fr-FR"/>
         </w:rPr>
-        <w:t xml:space="preserve">Très nombreux connecteurs pour déployer le chatbot sur de nombreuses plateformes (Messenger, </w:t>
-      </w:r>
-      <w:proofErr w:type="spellStart"/>
-      <w:r>
-        <w:rPr>
-          <w:rFonts w:eastAsia="Times New Roman" w:cs="Arial"/>
-          <w:color w:val="000000" w:themeColor="text1"/>
-          <w:szCs w:val="24"/>
-          <w:lang w:eastAsia="fr-FR"/>
-        </w:rPr>
-        <w:t>Slack</w:t>
-      </w:r>
-      <w:proofErr w:type="spellEnd"/>
-      <w:r>
-        <w:rPr>
-          <w:rFonts w:eastAsia="Times New Roman" w:cs="Arial"/>
-          <w:color w:val="000000" w:themeColor="text1"/>
-          <w:szCs w:val="24"/>
-          <w:lang w:eastAsia="fr-FR"/>
-        </w:rPr>
-        <w:t xml:space="preserve">, </w:t>
-      </w:r>
-      <w:proofErr w:type="spellStart"/>
-      <w:r>
-        <w:rPr>
-          <w:rFonts w:eastAsia="Times New Roman" w:cs="Arial"/>
-          <w:color w:val="000000" w:themeColor="text1"/>
-          <w:szCs w:val="24"/>
-          <w:lang w:eastAsia="fr-FR"/>
-        </w:rPr>
-        <w:t>Viber</w:t>
-      </w:r>
-      <w:proofErr w:type="spellEnd"/>
-      <w:r>
-        <w:rPr>
-          <w:rFonts w:eastAsia="Times New Roman" w:cs="Arial"/>
-          <w:color w:val="000000" w:themeColor="text1"/>
-          <w:szCs w:val="24"/>
-          <w:lang w:eastAsia="fr-FR"/>
-        </w:rPr>
-        <w:t xml:space="preserve">, </w:t>
-      </w:r>
-      <w:proofErr w:type="spellStart"/>
-      <w:r>
-        <w:rPr>
-          <w:rFonts w:eastAsia="Times New Roman" w:cs="Arial"/>
-          <w:color w:val="000000" w:themeColor="text1"/>
-          <w:szCs w:val="24"/>
-          <w:lang w:eastAsia="fr-FR"/>
-        </w:rPr>
-        <w:t>Twitter</w:t>
-      </w:r>
-      <w:proofErr w:type="spellEnd"/>
-      <w:r>
-        <w:rPr>
-          <w:rFonts w:eastAsia="Times New Roman" w:cs="Arial"/>
-          <w:color w:val="000000" w:themeColor="text1"/>
-          <w:szCs w:val="24"/>
-          <w:lang w:eastAsia="fr-FR"/>
-        </w:rPr>
-        <w:t>, Skype, Alexa…)</w:t>
+        <w:lastRenderedPageBreak/>
+        <w:t>Très nombreux connecteurs pour déployer le chatbot sur de nombreuses plateformes (Messenger, Slack, Viber, Twitter, Skype, Alexa…)</w:t>
       </w:r>
     </w:p>
     <w:p>
@@ -5956,39 +5726,8 @@
           <w:szCs w:val="24"/>
           <w:lang w:eastAsia="fr-FR"/>
         </w:rPr>
-        <w:t>Très nombreux template de chatbot (</w:t>
-      </w:r>
-      <w:proofErr w:type="spellStart"/>
-      <w:r>
-        <w:rPr>
-          <w:rFonts w:eastAsia="Times New Roman" w:cs="Arial"/>
-          <w:color w:val="000000" w:themeColor="text1"/>
-          <w:szCs w:val="24"/>
-          <w:lang w:eastAsia="fr-FR"/>
-        </w:rPr>
-        <w:t>prebuild</w:t>
-      </w:r>
-      <w:proofErr w:type="spellEnd"/>
-      <w:r>
-        <w:rPr>
-          <w:rFonts w:eastAsia="Times New Roman" w:cs="Arial"/>
-          <w:color w:val="000000" w:themeColor="text1"/>
-          <w:szCs w:val="24"/>
-          <w:lang w:eastAsia="fr-FR"/>
-        </w:rPr>
-        <w:t xml:space="preserve"> </w:t>
-      </w:r>
-      <w:proofErr w:type="spellStart"/>
-      <w:r>
-        <w:rPr>
-          <w:rFonts w:eastAsia="Times New Roman" w:cs="Arial"/>
-          <w:color w:val="000000" w:themeColor="text1"/>
-          <w:szCs w:val="24"/>
-          <w:lang w:eastAsia="fr-FR"/>
-        </w:rPr>
-        <w:t>domains</w:t>
-      </w:r>
-      <w:proofErr w:type="spellEnd"/>
+        <w:t>Très nombreux template de chatbot (prebuild domains</w:t>
+      </w:r>
       <w:r>
         <w:rPr>
           <w:rFonts w:eastAsia="Times New Roman" w:cs="Arial"/>
@@ -6086,27 +5825,7 @@
           <w:szCs w:val="24"/>
           <w:lang w:eastAsia="fr-FR"/>
         </w:rPr>
-        <w:t xml:space="preserve">. Il est ensuite déployé dans Google Cloud </w:t>
-      </w:r>
-      <w:proofErr w:type="spellStart"/>
-      <w:r>
-        <w:rPr>
-          <w:rFonts w:eastAsia="Times New Roman" w:cs="Arial"/>
-          <w:color w:val="000000" w:themeColor="text1"/>
-          <w:szCs w:val="24"/>
-          <w:lang w:eastAsia="fr-FR"/>
-        </w:rPr>
-        <w:t>Function</w:t>
-      </w:r>
-      <w:proofErr w:type="spellEnd"/>
-      <w:r>
-        <w:rPr>
-          <w:rFonts w:eastAsia="Times New Roman" w:cs="Arial"/>
-          <w:color w:val="000000" w:themeColor="text1"/>
-          <w:szCs w:val="24"/>
-          <w:lang w:eastAsia="fr-FR"/>
-        </w:rPr>
-        <w:t>.</w:t>
+        <w:t>. Il est ensuite déployé dans Google Cloud Function.</w:t>
       </w:r>
     </w:p>
     <w:p>
@@ -6152,27 +5871,7 @@
           <w:szCs w:val="24"/>
           <w:lang w:eastAsia="fr-FR"/>
         </w:rPr>
-        <w:t>Page d’Analytics trop sommaire, seul le top 5 des intentions et le nombre de sessions/</w:t>
-      </w:r>
-      <w:proofErr w:type="spellStart"/>
-      <w:r>
-        <w:rPr>
-          <w:rFonts w:eastAsia="Times New Roman" w:cs="Arial"/>
-          <w:color w:val="000000" w:themeColor="text1"/>
-          <w:szCs w:val="24"/>
-          <w:lang w:eastAsia="fr-FR"/>
-        </w:rPr>
-        <w:t>queries</w:t>
-      </w:r>
-      <w:proofErr w:type="spellEnd"/>
-      <w:r>
-        <w:rPr>
-          <w:rFonts w:eastAsia="Times New Roman" w:cs="Arial"/>
-          <w:color w:val="000000" w:themeColor="text1"/>
-          <w:szCs w:val="24"/>
-          <w:lang w:eastAsia="fr-FR"/>
-        </w:rPr>
-        <w:t xml:space="preserve"> par période sont affichés</w:t>
+        <w:t>Page d’Analytics trop sommaire, seul le top 5 des intentions et le nombre de sessions/queries par période sont affichés</w:t>
       </w:r>
     </w:p>
     <w:p>
@@ -6199,39 +5898,8 @@
           <w:szCs w:val="24"/>
           <w:lang w:eastAsia="fr-FR"/>
         </w:rPr>
-        <w:t xml:space="preserve">Intégration avec l’outil d’analytics </w:t>
-      </w:r>
-      <w:proofErr w:type="spellStart"/>
-      <w:r>
-        <w:rPr>
-          <w:rFonts w:eastAsia="Times New Roman" w:cs="Arial"/>
-          <w:color w:val="000000" w:themeColor="text1"/>
-          <w:szCs w:val="24"/>
-          <w:lang w:eastAsia="fr-FR"/>
-        </w:rPr>
-        <w:t>Chatbase</w:t>
-      </w:r>
-      <w:proofErr w:type="spellEnd"/>
-      <w:r>
-        <w:rPr>
-          <w:rFonts w:eastAsia="Times New Roman" w:cs="Arial"/>
-          <w:color w:val="000000" w:themeColor="text1"/>
-          <w:szCs w:val="24"/>
-          <w:lang w:eastAsia="fr-FR"/>
-        </w:rPr>
-        <w:t xml:space="preserve"> nécessitant une implémentation dédiée (plan de </w:t>
-      </w:r>
-      <w:proofErr w:type="spellStart"/>
-      <w:r>
-        <w:rPr>
-          <w:rFonts w:eastAsia="Times New Roman" w:cs="Arial"/>
-          <w:color w:val="000000" w:themeColor="text1"/>
-          <w:szCs w:val="24"/>
-          <w:lang w:eastAsia="fr-FR"/>
-        </w:rPr>
-        <w:t>taggage</w:t>
-      </w:r>
-      <w:proofErr w:type="spellEnd"/>
+        <w:t>Intégration avec l’outil d’analytics Chatbase nécessitant une implémentation dédiée (plan de taggage</w:t>
+      </w:r>
       <w:r>
         <w:rPr>
           <w:rFonts w:eastAsia="Times New Roman" w:cs="Arial"/>
@@ -6344,7 +6012,7 @@
         </w:rPr>
         <w:t xml:space="preserve"> des </w:t>
       </w:r>
-      <w:hyperlink r:id="rId34" w:history="1">
+      <w:hyperlink r:id="rId14" w:history="1">
         <w:r>
           <w:rPr>
             <w:rStyle w:val="Lienhypertexte"/>
@@ -6435,10 +6103,9 @@
           <w:color w:val="000000" w:themeColor="text1"/>
           <w:szCs w:val="24"/>
         </w:rPr>
-        <w:lastRenderedPageBreak/>
         <w:t>Moteur complété par le </w:t>
       </w:r>
-      <w:hyperlink r:id="rId35" w:history="1">
+      <w:hyperlink r:id="rId15" w:history="1">
         <w:r>
           <w:rPr>
             <w:rStyle w:val="Lienhypertexte"/>
@@ -6484,7 +6151,7 @@
         </w:rPr>
         <w:t>Déploiement des bots sur différentes plateformes et publication sur un store publique grâce au </w:t>
       </w:r>
-      <w:hyperlink r:id="rId36" w:history="1">
+      <w:hyperlink r:id="rId16" w:history="1">
         <w:r>
           <w:rPr>
             <w:rStyle w:val="Lienhypertexte"/>
@@ -6643,6 +6310,7 @@
         <w:pStyle w:val="Titre3"/>
       </w:pPr>
       <w:r>
+        <w:lastRenderedPageBreak/>
         <w:t>Description</w:t>
       </w:r>
     </w:p>
@@ -6709,27 +6377,7 @@
           <w:szCs w:val="24"/>
           <w:shd w:val="clear" w:color="auto" w:fill="FFFFFF"/>
         </w:rPr>
-        <w:t xml:space="preserve">. Pas de </w:t>
-      </w:r>
-      <w:proofErr w:type="spellStart"/>
-      <w:r>
-        <w:rPr>
-          <w:rFonts w:cs="Arial"/>
-          <w:color w:val="000000" w:themeColor="text1"/>
-          <w:szCs w:val="24"/>
-          <w:shd w:val="clear" w:color="auto" w:fill="FFFFFF"/>
-        </w:rPr>
-        <w:t>taggage</w:t>
-      </w:r>
-      <w:proofErr w:type="spellEnd"/>
-      <w:r>
-        <w:rPr>
-          <w:rFonts w:cs="Arial"/>
-          <w:color w:val="000000" w:themeColor="text1"/>
-          <w:szCs w:val="24"/>
-          <w:shd w:val="clear" w:color="auto" w:fill="FFFFFF"/>
-        </w:rPr>
-        <w:t xml:space="preserve"> manuel requis.</w:t>
+        <w:t>. Pas de taggage manuel requis.</w:t>
       </w:r>
     </w:p>
     <w:p>
@@ -6791,27 +6439,7 @@
           <w:szCs w:val="24"/>
           <w:lang w:eastAsia="fr-FR"/>
         </w:rPr>
-        <w:t xml:space="preserve">Fenêtre chat de test ne présentant que très peu d’information (pas les flux </w:t>
-      </w:r>
-      <w:proofErr w:type="spellStart"/>
-      <w:r>
-        <w:rPr>
-          <w:rFonts w:eastAsia="Times New Roman" w:cs="Arial"/>
-          <w:color w:val="000000" w:themeColor="text1"/>
-          <w:szCs w:val="24"/>
-          <w:lang w:eastAsia="fr-FR"/>
-        </w:rPr>
-        <w:t>json</w:t>
-      </w:r>
-      <w:proofErr w:type="spellEnd"/>
-      <w:r>
-        <w:rPr>
-          <w:rFonts w:eastAsia="Times New Roman" w:cs="Arial"/>
-          <w:color w:val="000000" w:themeColor="text1"/>
-          <w:szCs w:val="24"/>
-          <w:lang w:eastAsia="fr-FR"/>
-        </w:rPr>
-        <w:t>)</w:t>
+        <w:t>Fenêtre chat de test ne présentant que très peu d’information (pas les flux json)</w:t>
       </w:r>
     </w:p>
     <w:p>
@@ -6838,27 +6466,7 @@
           <w:szCs w:val="24"/>
           <w:lang w:eastAsia="fr-FR"/>
         </w:rPr>
-        <w:t xml:space="preserve">Création d’un bot compliqué car trop d’étape avant de pouvoir créer son agent : création d’un compte (IBM, </w:t>
-      </w:r>
-      <w:proofErr w:type="spellStart"/>
-      <w:r>
-        <w:rPr>
-          <w:rFonts w:eastAsia="Times New Roman" w:cs="Arial"/>
-          <w:color w:val="000000" w:themeColor="text1"/>
-          <w:szCs w:val="24"/>
-          <w:lang w:eastAsia="fr-FR"/>
-        </w:rPr>
-        <w:t>bluemix</w:t>
-      </w:r>
-      <w:proofErr w:type="spellEnd"/>
-      <w:r>
-        <w:rPr>
-          <w:rFonts w:eastAsia="Times New Roman" w:cs="Arial"/>
-          <w:color w:val="000000" w:themeColor="text1"/>
-          <w:szCs w:val="24"/>
-          <w:lang w:eastAsia="fr-FR"/>
-        </w:rPr>
-        <w:t>), une organisation, un espace…</w:t>
+        <w:t>Création d’un bot compliqué car trop d’étape avant de pouvoir créer son agent : création d’un compte (IBM, bluemix), une organisation, un espace…</w:t>
       </w:r>
     </w:p>
     <w:p>
@@ -6894,7 +6502,7 @@
       <w:pPr>
         <w:pStyle w:val="Titre2"/>
       </w:pPr>
-      <w:hyperlink r:id="rId37" w:tgtFrame="_blank" w:history="1">
+      <w:hyperlink r:id="rId17" w:tgtFrame="_blank" w:history="1">
         <w:r>
           <w:rPr>
             <w:rStyle w:val="Lienhypertexte"/>
@@ -6954,47 +6562,7 @@
           <w:szCs w:val="24"/>
           <w:lang w:eastAsia="fr-FR"/>
         </w:rPr>
-        <w:t xml:space="preserve">Déploiement facile son chatbot sur plusieurs plateformes via des bot </w:t>
-      </w:r>
-      <w:proofErr w:type="spellStart"/>
-      <w:r>
-        <w:rPr>
-          <w:rFonts w:eastAsia="Times New Roman" w:cs="Arial"/>
-          <w:color w:val="000000" w:themeColor="text1"/>
-          <w:szCs w:val="24"/>
-          <w:lang w:eastAsia="fr-FR"/>
-        </w:rPr>
-        <w:t>connector</w:t>
-      </w:r>
-      <w:proofErr w:type="spellEnd"/>
-      <w:r>
-        <w:rPr>
-          <w:rFonts w:eastAsia="Times New Roman" w:cs="Arial"/>
-          <w:color w:val="000000" w:themeColor="text1"/>
-          <w:szCs w:val="24"/>
-          <w:lang w:eastAsia="fr-FR"/>
-        </w:rPr>
-        <w:t xml:space="preserve">. Possibilité de développer soi-même son propre bot </w:t>
-      </w:r>
-      <w:proofErr w:type="spellStart"/>
-      <w:r>
-        <w:rPr>
-          <w:rFonts w:eastAsia="Times New Roman" w:cs="Arial"/>
-          <w:color w:val="000000" w:themeColor="text1"/>
-          <w:szCs w:val="24"/>
-          <w:lang w:eastAsia="fr-FR"/>
-        </w:rPr>
-        <w:t>connector</w:t>
-      </w:r>
-      <w:proofErr w:type="spellEnd"/>
-      <w:r>
-        <w:rPr>
-          <w:rFonts w:eastAsia="Times New Roman" w:cs="Arial"/>
-          <w:color w:val="000000" w:themeColor="text1"/>
-          <w:szCs w:val="24"/>
-          <w:lang w:eastAsia="fr-FR"/>
-        </w:rPr>
-        <w:t>.</w:t>
+        <w:t>Déploiement facile son chatbot sur plusieurs plateformes via des bot connector. Possibilité de développer soi-même son propre bot connector.</w:t>
       </w:r>
     </w:p>
     <w:p>
@@ -7030,27 +6598,7 @@
           <w:szCs w:val="24"/>
           <w:lang w:eastAsia="fr-FR"/>
         </w:rPr>
-        <w:t xml:space="preserve">ant être </w:t>
-      </w:r>
-      <w:proofErr w:type="spellStart"/>
-      <w:r>
-        <w:rPr>
-          <w:rFonts w:eastAsia="Times New Roman" w:cs="Arial"/>
-          <w:color w:val="000000" w:themeColor="text1"/>
-          <w:szCs w:val="24"/>
-          <w:lang w:eastAsia="fr-FR"/>
-        </w:rPr>
-        <w:t>ré-utilisées</w:t>
-      </w:r>
-      <w:proofErr w:type="spellEnd"/>
-      <w:r>
-        <w:rPr>
-          <w:rFonts w:eastAsia="Times New Roman" w:cs="Arial"/>
-          <w:color w:val="000000" w:themeColor="text1"/>
-          <w:szCs w:val="24"/>
-          <w:lang w:eastAsia="fr-FR"/>
-        </w:rPr>
-        <w:t xml:space="preserve"> dans le</w:t>
+        <w:t>ant être ré-utilisées dans le</w:t>
       </w:r>
       <w:r>
         <w:rPr>
@@ -7158,9 +6706,10 @@
         <w:pStyle w:val="Titre2"/>
       </w:pPr>
       <w:r>
+        <w:lastRenderedPageBreak/>
         <w:t xml:space="preserve"> </w:t>
       </w:r>
-      <w:hyperlink r:id="rId38" w:tgtFrame="_blank" w:history="1">
+      <w:hyperlink r:id="rId18" w:tgtFrame="_blank" w:history="1">
         <w:r>
           <w:rPr>
             <w:rStyle w:val="Lienhypertexte"/>
@@ -7192,13 +6741,7 @@
         <w:rPr>
           <w:shd w:val="clear" w:color="auto" w:fill="FFFFFF"/>
         </w:rPr>
-        <w:t xml:space="preserve">Wit.ai a </w:t>
-      </w:r>
-      <w:r>
-        <w:rPr>
-          <w:shd w:val="clear" w:color="auto" w:fill="FFFFFF"/>
-        </w:rPr>
-        <w:t>été acquis par Facebook en 2015, et depuis lors, a été activement développé par la société.</w:t>
+        <w:t>Wit.ai a été acquis par Facebook en 2015, et depuis lors, a été activement développé par la société.</w:t>
       </w:r>
     </w:p>
     <w:p>
@@ -7458,13 +7001,7 @@
         <w:rPr>
           <w:lang w:eastAsia="fr-FR"/>
         </w:rPr>
-        <w:t> prédéfinies</w:t>
-      </w:r>
-      <w:r>
-        <w:rPr>
-          <w:lang w:eastAsia="fr-FR"/>
-        </w:rPr>
-        <w:t>.</w:t>
+        <w:t> prédéfinies.</w:t>
       </w:r>
     </w:p>
     <w:p>
@@ -7600,7 +7137,7 @@
       <w:pPr>
         <w:pStyle w:val="Titre2"/>
       </w:pPr>
-      <w:hyperlink r:id="rId39" w:tgtFrame="_blank" w:history="1">
+      <w:hyperlink r:id="rId19" w:tgtFrame="_blank" w:history="1">
         <w:r>
           <w:rPr>
             <w:rStyle w:val="Lienhypertexte"/>
@@ -7619,7 +7156,6 @@
         <w:pStyle w:val="Titre3"/>
       </w:pPr>
       <w:r>
-        <w:lastRenderedPageBreak/>
         <w:t>Description</w:t>
       </w:r>
     </w:p>
@@ -7633,31 +7169,7 @@
         <w:rPr>
           <w:shd w:val="clear" w:color="auto" w:fill="FFFFFF"/>
         </w:rPr>
-        <w:t>Le moteur Lex NLP a une structure similaire aux autres moteurs</w:t>
-      </w:r>
-      <w:r>
-        <w:rPr>
-          <w:shd w:val="clear" w:color="auto" w:fill="FFFFFF"/>
-        </w:rPr>
-        <w:t>. L</w:t>
-      </w:r>
-      <w:r>
-        <w:rPr>
-          <w:shd w:val="clear" w:color="auto" w:fill="FFFFFF"/>
-        </w:rPr>
-        <w:t xml:space="preserve">es conversations </w:t>
-      </w:r>
-      <w:r>
-        <w:rPr>
-          <w:shd w:val="clear" w:color="auto" w:fill="FFFFFF"/>
-        </w:rPr>
-        <w:t xml:space="preserve">doivent être construites </w:t>
-      </w:r>
-      <w:r>
-        <w:rPr>
-          <w:shd w:val="clear" w:color="auto" w:fill="FFFFFF"/>
-        </w:rPr>
-        <w:t>autour de l'</w:t>
+        <w:t>Le moteur Lex NLP a une structure similaire aux autres moteurs. Les conversations doivent être construites autour de l'</w:t>
       </w:r>
       <w:r>
         <w:rPr>
@@ -7672,13 +7184,7 @@
         <w:rPr>
           <w:shd w:val="clear" w:color="auto" w:fill="FFFFFF"/>
         </w:rPr>
-        <w:t> l'utilisateur </w:t>
-      </w:r>
-      <w:r>
-        <w:rPr>
-          <w:shd w:val="clear" w:color="auto" w:fill="FFFFFF"/>
-        </w:rPr>
-        <w:t xml:space="preserve">ainsi que des </w:t>
+        <w:t xml:space="preserve"> l'utilisateur ainsi que des </w:t>
       </w:r>
       <w:r>
         <w:rPr>
@@ -7723,19 +7229,7 @@
         <w:rPr>
           <w:shd w:val="clear" w:color="auto" w:fill="FFFFFF"/>
         </w:rPr>
-        <w:t> ne doivent pas correspondre exactement à ce que dit l'utilisateur. </w:t>
-      </w:r>
-      <w:r>
-        <w:rPr>
-          <w:shd w:val="clear" w:color="auto" w:fill="FFFFFF"/>
-        </w:rPr>
-        <w:t>Il est</w:t>
-      </w:r>
-      <w:r>
-        <w:rPr>
-          <w:shd w:val="clear" w:color="auto" w:fill="FFFFFF"/>
-        </w:rPr>
-        <w:t xml:space="preserve"> recommandé de définir des </w:t>
+        <w:t> ne doivent pas correspondre exactement à ce que dit l'utilisateur. Il est recommandé de définir des </w:t>
       </w:r>
       <w:r>
         <w:rPr>
@@ -7750,19 +7244,7 @@
         <w:rPr>
           <w:shd w:val="clear" w:color="auto" w:fill="FFFFFF"/>
         </w:rPr>
-        <w:t> avec différentes variantes d'</w:t>
-      </w:r>
-      <w:r>
-        <w:rPr>
-          <w:shd w:val="clear" w:color="auto" w:fill="FFFFFF"/>
-        </w:rPr>
-        <w:t>énoncés</w:t>
-      </w:r>
-      <w:r>
-        <w:rPr>
-          <w:shd w:val="clear" w:color="auto" w:fill="FFFFFF"/>
-        </w:rPr>
-        <w:t>. </w:t>
+        <w:t> avec différentes variantes d'énoncés. </w:t>
       </w:r>
     </w:p>
     <w:p>
@@ -7821,13 +7303,7 @@
         <w:rPr>
           <w:shd w:val="clear" w:color="auto" w:fill="FFFFFF"/>
         </w:rPr>
-        <w:t>Création d’</w:t>
-      </w:r>
-      <w:r>
-        <w:rPr>
-          <w:shd w:val="clear" w:color="auto" w:fill="FFFFFF"/>
-        </w:rPr>
-        <w:t>interfaces conversationnelles en utilisant à la fois du texte simple et des cartes avec des images et des boutons</w:t>
+        <w:t>Création d’interfaces conversationnelles en utilisant à la fois du texte simple et des cartes avec des images et des boutons</w:t>
       </w:r>
     </w:p>
     <w:p>
@@ -7859,8 +7335,6 @@
         </w:rPr>
         <w:t xml:space="preserve"> dans les intentions de manière explicite.</w:t>
       </w:r>
-      <w:bookmarkStart w:id="0" w:name="_GoBack"/>
-      <w:bookmarkEnd w:id="0"/>
     </w:p>
     <w:p>
       <w:pPr>
@@ -7948,27 +7422,8 @@
           <w:szCs w:val="24"/>
           <w:lang w:eastAsia="fr-FR"/>
         </w:rPr>
-        <w:t xml:space="preserve">Messages d’erreur non explicites lorsque le </w:t>
-      </w:r>
-      <w:proofErr w:type="spellStart"/>
-      <w:r>
-        <w:rPr>
-          <w:rFonts w:eastAsia="Times New Roman" w:cs="Arial"/>
-          <w:color w:val="000000" w:themeColor="text1"/>
-          <w:szCs w:val="24"/>
-          <w:lang w:eastAsia="fr-FR"/>
-        </w:rPr>
-        <w:t>build</w:t>
-      </w:r>
-      <w:proofErr w:type="spellEnd"/>
-      <w:r>
-        <w:rPr>
-          <w:rFonts w:eastAsia="Times New Roman" w:cs="Arial"/>
-          <w:color w:val="000000" w:themeColor="text1"/>
-          <w:szCs w:val="24"/>
-          <w:lang w:eastAsia="fr-FR"/>
-        </w:rPr>
-        <w:t xml:space="preserve"> du modèle est en échec.</w:t>
+        <w:lastRenderedPageBreak/>
+        <w:t>Messages d’erreur non explicites lorsque le build du modèle est en échec.</w:t>
       </w:r>
     </w:p>
     <w:p>
@@ -8017,7 +7472,7 @@
       <w:r>
         <w:t>« </w:t>
       </w:r>
-      <w:hyperlink r:id="rId40" w:history="1">
+      <w:hyperlink r:id="rId20" w:history="1">
         <w:r>
           <w:rPr>
             <w:rStyle w:val="Lienhypertexte"/>
@@ -8289,7 +7744,6 @@
         <w:rPr>
           <w:szCs w:val="24"/>
         </w:rPr>
-        <w:lastRenderedPageBreak/>
         <w:t xml:space="preserve">Analyse </w:t>
       </w:r>
       <w:r>
@@ -8466,6 +7920,7 @@
         <w:rPr>
           <w:szCs w:val="24"/>
         </w:rPr>
+        <w:lastRenderedPageBreak/>
         <w:t>Privilégier</w:t>
       </w:r>
       <w:r>
@@ -8716,7 +8171,7 @@
         </w:rPr>
         <w:t xml:space="preserve"> </w:t>
       </w:r>
-      <w:hyperlink r:id="rId41" w:history="1">
+      <w:hyperlink r:id="rId21" w:history="1">
         <w:r>
           <w:rPr>
             <w:rStyle w:val="Lienhypertexte"/>
@@ -10893,6 +10348,119 @@
     </w:lvl>
   </w:abstractNum>
   <w:abstractNum w:abstractNumId="17">
+    <w:nsid w:val="2BA767EA"/>
+    <w:multiLevelType w:val="hybridMultilevel"/>
+    <w:tmpl w:val="8A6CF2AE"/>
+    <w:lvl w:ilvl="0" w:tplc="040C0001">
+      <w:start w:val="1"/>
+      <w:numFmt w:val="bullet"/>
+      <w:lvlText w:val=""/>
+      <w:lvlJc w:val="left"/>
+      <w:pPr>
+        <w:ind w:left="720" w:hanging="360"/>
+      </w:pPr>
+      <w:rPr>
+        <w:rFonts w:ascii="Symbol" w:hAnsi="Symbol" w:hint="default"/>
+      </w:rPr>
+    </w:lvl>
+    <w:lvl w:ilvl="1" w:tplc="040C0003" w:tentative="1">
+      <w:start w:val="1"/>
+      <w:numFmt w:val="bullet"/>
+      <w:lvlText w:val="o"/>
+      <w:lvlJc w:val="left"/>
+      <w:pPr>
+        <w:ind w:left="1440" w:hanging="360"/>
+      </w:pPr>
+      <w:rPr>
+        <w:rFonts w:ascii="Courier New" w:hAnsi="Courier New" w:cs="Courier New" w:hint="default"/>
+      </w:rPr>
+    </w:lvl>
+    <w:lvl w:ilvl="2" w:tplc="040C0005" w:tentative="1">
+      <w:start w:val="1"/>
+      <w:numFmt w:val="bullet"/>
+      <w:lvlText w:val=""/>
+      <w:lvlJc w:val="left"/>
+      <w:pPr>
+        <w:ind w:left="2160" w:hanging="360"/>
+      </w:pPr>
+      <w:rPr>
+        <w:rFonts w:ascii="Wingdings" w:hAnsi="Wingdings" w:hint="default"/>
+      </w:rPr>
+    </w:lvl>
+    <w:lvl w:ilvl="3" w:tplc="040C0001" w:tentative="1">
+      <w:start w:val="1"/>
+      <w:numFmt w:val="bullet"/>
+      <w:lvlText w:val=""/>
+      <w:lvlJc w:val="left"/>
+      <w:pPr>
+        <w:ind w:left="2880" w:hanging="360"/>
+      </w:pPr>
+      <w:rPr>
+        <w:rFonts w:ascii="Symbol" w:hAnsi="Symbol" w:hint="default"/>
+      </w:rPr>
+    </w:lvl>
+    <w:lvl w:ilvl="4" w:tplc="040C0003" w:tentative="1">
+      <w:start w:val="1"/>
+      <w:numFmt w:val="bullet"/>
+      <w:lvlText w:val="o"/>
+      <w:lvlJc w:val="left"/>
+      <w:pPr>
+        <w:ind w:left="3600" w:hanging="360"/>
+      </w:pPr>
+      <w:rPr>
+        <w:rFonts w:ascii="Courier New" w:hAnsi="Courier New" w:cs="Courier New" w:hint="default"/>
+      </w:rPr>
+    </w:lvl>
+    <w:lvl w:ilvl="5" w:tplc="040C0005" w:tentative="1">
+      <w:start w:val="1"/>
+      <w:numFmt w:val="bullet"/>
+      <w:lvlText w:val=""/>
+      <w:lvlJc w:val="left"/>
+      <w:pPr>
+        <w:ind w:left="4320" w:hanging="360"/>
+      </w:pPr>
+      <w:rPr>
+        <w:rFonts w:ascii="Wingdings" w:hAnsi="Wingdings" w:hint="default"/>
+      </w:rPr>
+    </w:lvl>
+    <w:lvl w:ilvl="6" w:tplc="040C0001" w:tentative="1">
+      <w:start w:val="1"/>
+      <w:numFmt w:val="bullet"/>
+      <w:lvlText w:val=""/>
+      <w:lvlJc w:val="left"/>
+      <w:pPr>
+        <w:ind w:left="5040" w:hanging="360"/>
+      </w:pPr>
+      <w:rPr>
+        <w:rFonts w:ascii="Symbol" w:hAnsi="Symbol" w:hint="default"/>
+      </w:rPr>
+    </w:lvl>
+    <w:lvl w:ilvl="7" w:tplc="040C0003" w:tentative="1">
+      <w:start w:val="1"/>
+      <w:numFmt w:val="bullet"/>
+      <w:lvlText w:val="o"/>
+      <w:lvlJc w:val="left"/>
+      <w:pPr>
+        <w:ind w:left="5760" w:hanging="360"/>
+      </w:pPr>
+      <w:rPr>
+        <w:rFonts w:ascii="Courier New" w:hAnsi="Courier New" w:cs="Courier New" w:hint="default"/>
+      </w:rPr>
+    </w:lvl>
+    <w:lvl w:ilvl="8" w:tplc="040C0005" w:tentative="1">
+      <w:start w:val="1"/>
+      <w:numFmt w:val="bullet"/>
+      <w:lvlText w:val=""/>
+      <w:lvlJc w:val="left"/>
+      <w:pPr>
+        <w:ind w:left="6480" w:hanging="360"/>
+      </w:pPr>
+      <w:rPr>
+        <w:rFonts w:ascii="Wingdings" w:hAnsi="Wingdings" w:hint="default"/>
+      </w:rPr>
+    </w:lvl>
+  </w:abstractNum>
+  <w:abstractNum w:abstractNumId="18">
     <w:nsid w:val="319612D2"/>
     <w:multiLevelType w:val="hybridMultilevel"/>
     <w:tmpl w:val="7B92225A"/>
@@ -11005,7 +10573,7 @@
       </w:rPr>
     </w:lvl>
   </w:abstractNum>
-  <w:abstractNum w:abstractNumId="18">
+  <w:abstractNum w:abstractNumId="19">
     <w:nsid w:val="32867630"/>
     <w:multiLevelType w:val="hybridMultilevel"/>
     <w:tmpl w:val="BAF27AB8"/>
@@ -11118,7 +10686,7 @@
       </w:rPr>
     </w:lvl>
   </w:abstractNum>
-  <w:abstractNum w:abstractNumId="19">
+  <w:abstractNum w:abstractNumId="20">
     <w:nsid w:val="33F90D17"/>
     <w:multiLevelType w:val="hybridMultilevel"/>
     <w:tmpl w:val="A4D65624"/>
@@ -11231,7 +10799,7 @@
       </w:rPr>
     </w:lvl>
   </w:abstractNum>
-  <w:abstractNum w:abstractNumId="20">
+  <w:abstractNum w:abstractNumId="21">
     <w:nsid w:val="34097C2A"/>
     <w:multiLevelType w:val="hybridMultilevel"/>
     <w:tmpl w:val="4002020A"/>
@@ -11344,7 +10912,7 @@
       </w:rPr>
     </w:lvl>
   </w:abstractNum>
-  <w:abstractNum w:abstractNumId="21">
+  <w:abstractNum w:abstractNumId="22">
     <w:nsid w:val="35FD5858"/>
     <w:multiLevelType w:val="hybridMultilevel"/>
     <w:tmpl w:val="84262A18"/>
@@ -11457,7 +11025,7 @@
       </w:rPr>
     </w:lvl>
   </w:abstractNum>
-  <w:abstractNum w:abstractNumId="22">
+  <w:abstractNum w:abstractNumId="23">
     <w:nsid w:val="3789513D"/>
     <w:multiLevelType w:val="multilevel"/>
     <w:tmpl w:val="8D4E656E"/>
@@ -11606,7 +11174,7 @@
       </w:rPr>
     </w:lvl>
   </w:abstractNum>
-  <w:abstractNum w:abstractNumId="23">
+  <w:abstractNum w:abstractNumId="24">
     <w:nsid w:val="3A743F40"/>
     <w:multiLevelType w:val="multilevel"/>
     <w:tmpl w:val="962207CA"/>
@@ -11755,7 +11323,7 @@
       </w:rPr>
     </w:lvl>
   </w:abstractNum>
-  <w:abstractNum w:abstractNumId="24">
+  <w:abstractNum w:abstractNumId="25">
     <w:nsid w:val="3C8215AF"/>
     <w:multiLevelType w:val="hybridMultilevel"/>
     <w:tmpl w:val="3B769D9E"/>
@@ -11868,7 +11436,7 @@
       </w:rPr>
     </w:lvl>
   </w:abstractNum>
-  <w:abstractNum w:abstractNumId="25">
+  <w:abstractNum w:abstractNumId="26">
     <w:nsid w:val="45C67902"/>
     <w:multiLevelType w:val="hybridMultilevel"/>
     <w:tmpl w:val="0FF0BD60"/>
@@ -11981,7 +11549,7 @@
       </w:rPr>
     </w:lvl>
   </w:abstractNum>
-  <w:abstractNum w:abstractNumId="26">
+  <w:abstractNum w:abstractNumId="27">
     <w:nsid w:val="47F13F19"/>
     <w:multiLevelType w:val="hybridMultilevel"/>
     <w:tmpl w:val="A1C0F2D0"/>
@@ -12094,7 +11662,7 @@
       </w:rPr>
     </w:lvl>
   </w:abstractNum>
-  <w:abstractNum w:abstractNumId="27">
+  <w:abstractNum w:abstractNumId="28">
     <w:nsid w:val="4F885314"/>
     <w:multiLevelType w:val="multilevel"/>
     <w:tmpl w:val="4136332E"/>
@@ -12243,7 +11811,7 @@
       </w:rPr>
     </w:lvl>
   </w:abstractNum>
-  <w:abstractNum w:abstractNumId="28">
+  <w:abstractNum w:abstractNumId="29">
     <w:nsid w:val="531A577A"/>
     <w:multiLevelType w:val="hybridMultilevel"/>
     <w:tmpl w:val="44248746"/>
@@ -12356,7 +11924,7 @@
       </w:rPr>
     </w:lvl>
   </w:abstractNum>
-  <w:abstractNum w:abstractNumId="29">
+  <w:abstractNum w:abstractNumId="30">
     <w:nsid w:val="54092292"/>
     <w:multiLevelType w:val="multilevel"/>
     <w:tmpl w:val="02828C5A"/>
@@ -12505,7 +12073,7 @@
       </w:rPr>
     </w:lvl>
   </w:abstractNum>
-  <w:abstractNum w:abstractNumId="30">
+  <w:abstractNum w:abstractNumId="31">
     <w:nsid w:val="550851AC"/>
     <w:multiLevelType w:val="multilevel"/>
     <w:tmpl w:val="D84A1A28"/>
@@ -12654,7 +12222,7 @@
       </w:rPr>
     </w:lvl>
   </w:abstractNum>
-  <w:abstractNum w:abstractNumId="31">
+  <w:abstractNum w:abstractNumId="32">
     <w:nsid w:val="5824146D"/>
     <w:multiLevelType w:val="hybridMultilevel"/>
     <w:tmpl w:val="C04EED0C"/>
@@ -12767,7 +12335,7 @@
       </w:rPr>
     </w:lvl>
   </w:abstractNum>
-  <w:abstractNum w:abstractNumId="32">
+  <w:abstractNum w:abstractNumId="33">
     <w:nsid w:val="596361E8"/>
     <w:multiLevelType w:val="hybridMultilevel"/>
     <w:tmpl w:val="AF0269C2"/>
@@ -12880,7 +12448,7 @@
       </w:rPr>
     </w:lvl>
   </w:abstractNum>
-  <w:abstractNum w:abstractNumId="33">
+  <w:abstractNum w:abstractNumId="34">
     <w:nsid w:val="5A647160"/>
     <w:multiLevelType w:val="hybridMultilevel"/>
     <w:tmpl w:val="AEC43AE6"/>
@@ -12993,7 +12561,7 @@
       </w:rPr>
     </w:lvl>
   </w:abstractNum>
-  <w:abstractNum w:abstractNumId="34">
+  <w:abstractNum w:abstractNumId="35">
     <w:nsid w:val="5DC22C00"/>
     <w:multiLevelType w:val="multilevel"/>
     <w:tmpl w:val="8012D1A8"/>
@@ -13142,7 +12710,7 @@
       </w:rPr>
     </w:lvl>
   </w:abstractNum>
-  <w:abstractNum w:abstractNumId="35">
+  <w:abstractNum w:abstractNumId="36">
     <w:nsid w:val="6057421F"/>
     <w:multiLevelType w:val="hybridMultilevel"/>
     <w:tmpl w:val="EF76498A"/>
@@ -13255,7 +12823,7 @@
       </w:rPr>
     </w:lvl>
   </w:abstractNum>
-  <w:abstractNum w:abstractNumId="36">
+  <w:abstractNum w:abstractNumId="37">
     <w:nsid w:val="64E579B5"/>
     <w:multiLevelType w:val="hybridMultilevel"/>
     <w:tmpl w:val="478426D8"/>
@@ -13368,7 +12936,7 @@
       </w:rPr>
     </w:lvl>
   </w:abstractNum>
-  <w:abstractNum w:abstractNumId="37">
+  <w:abstractNum w:abstractNumId="38">
     <w:nsid w:val="67213956"/>
     <w:multiLevelType w:val="hybridMultilevel"/>
     <w:tmpl w:val="C0F89A50"/>
@@ -13481,7 +13049,7 @@
       </w:rPr>
     </w:lvl>
   </w:abstractNum>
-  <w:abstractNum w:abstractNumId="38">
+  <w:abstractNum w:abstractNumId="39">
     <w:nsid w:val="6A6A3B8A"/>
     <w:multiLevelType w:val="multilevel"/>
     <w:tmpl w:val="C52A62B2"/>
@@ -13630,7 +13198,7 @@
       </w:rPr>
     </w:lvl>
   </w:abstractNum>
-  <w:abstractNum w:abstractNumId="39">
+  <w:abstractNum w:abstractNumId="40">
     <w:nsid w:val="6ECC63EE"/>
     <w:multiLevelType w:val="hybridMultilevel"/>
     <w:tmpl w:val="DC1A603A"/>
@@ -13743,7 +13311,7 @@
       </w:rPr>
     </w:lvl>
   </w:abstractNum>
-  <w:abstractNum w:abstractNumId="40">
+  <w:abstractNum w:abstractNumId="41">
     <w:nsid w:val="70F664FA"/>
     <w:multiLevelType w:val="hybridMultilevel"/>
     <w:tmpl w:val="16E480E0"/>
@@ -13856,7 +13424,7 @@
       </w:rPr>
     </w:lvl>
   </w:abstractNum>
-  <w:abstractNum w:abstractNumId="41">
+  <w:abstractNum w:abstractNumId="42">
     <w:nsid w:val="748B4100"/>
     <w:multiLevelType w:val="multilevel"/>
     <w:tmpl w:val="CD5CB87A"/>
@@ -14005,7 +13573,7 @@
       </w:rPr>
     </w:lvl>
   </w:abstractNum>
-  <w:abstractNum w:abstractNumId="42">
+  <w:abstractNum w:abstractNumId="43">
     <w:nsid w:val="752C5BB7"/>
     <w:multiLevelType w:val="multilevel"/>
     <w:tmpl w:val="9E9A1B56"/>
@@ -14154,7 +13722,7 @@
       </w:rPr>
     </w:lvl>
   </w:abstractNum>
-  <w:abstractNum w:abstractNumId="43">
+  <w:abstractNum w:abstractNumId="44">
     <w:nsid w:val="7539513D"/>
     <w:multiLevelType w:val="hybridMultilevel"/>
     <w:tmpl w:val="CAF0091C"/>
@@ -14267,7 +13835,7 @@
       </w:rPr>
     </w:lvl>
   </w:abstractNum>
-  <w:abstractNum w:abstractNumId="44">
+  <w:abstractNum w:abstractNumId="45">
     <w:nsid w:val="77AC51E2"/>
     <w:multiLevelType w:val="hybridMultilevel"/>
     <w:tmpl w:val="391EBD60"/>
@@ -14380,7 +13948,120 @@
       </w:rPr>
     </w:lvl>
   </w:abstractNum>
-  <w:abstractNum w:abstractNumId="45">
+  <w:abstractNum w:abstractNumId="46">
+    <w:nsid w:val="7CD4230D"/>
+    <w:multiLevelType w:val="hybridMultilevel"/>
+    <w:tmpl w:val="A0B257BC"/>
+    <w:lvl w:ilvl="0" w:tplc="040C0001">
+      <w:start w:val="1"/>
+      <w:numFmt w:val="bullet"/>
+      <w:lvlText w:val=""/>
+      <w:lvlJc w:val="left"/>
+      <w:pPr>
+        <w:ind w:left="720" w:hanging="360"/>
+      </w:pPr>
+      <w:rPr>
+        <w:rFonts w:ascii="Symbol" w:hAnsi="Symbol" w:hint="default"/>
+      </w:rPr>
+    </w:lvl>
+    <w:lvl w:ilvl="1" w:tplc="040C0003" w:tentative="1">
+      <w:start w:val="1"/>
+      <w:numFmt w:val="bullet"/>
+      <w:lvlText w:val="o"/>
+      <w:lvlJc w:val="left"/>
+      <w:pPr>
+        <w:ind w:left="1440" w:hanging="360"/>
+      </w:pPr>
+      <w:rPr>
+        <w:rFonts w:ascii="Courier New" w:hAnsi="Courier New" w:cs="Courier New" w:hint="default"/>
+      </w:rPr>
+    </w:lvl>
+    <w:lvl w:ilvl="2" w:tplc="040C0005" w:tentative="1">
+      <w:start w:val="1"/>
+      <w:numFmt w:val="bullet"/>
+      <w:lvlText w:val=""/>
+      <w:lvlJc w:val="left"/>
+      <w:pPr>
+        <w:ind w:left="2160" w:hanging="360"/>
+      </w:pPr>
+      <w:rPr>
+        <w:rFonts w:ascii="Wingdings" w:hAnsi="Wingdings" w:hint="default"/>
+      </w:rPr>
+    </w:lvl>
+    <w:lvl w:ilvl="3" w:tplc="040C0001" w:tentative="1">
+      <w:start w:val="1"/>
+      <w:numFmt w:val="bullet"/>
+      <w:lvlText w:val=""/>
+      <w:lvlJc w:val="left"/>
+      <w:pPr>
+        <w:ind w:left="2880" w:hanging="360"/>
+      </w:pPr>
+      <w:rPr>
+        <w:rFonts w:ascii="Symbol" w:hAnsi="Symbol" w:hint="default"/>
+      </w:rPr>
+    </w:lvl>
+    <w:lvl w:ilvl="4" w:tplc="040C0003" w:tentative="1">
+      <w:start w:val="1"/>
+      <w:numFmt w:val="bullet"/>
+      <w:lvlText w:val="o"/>
+      <w:lvlJc w:val="left"/>
+      <w:pPr>
+        <w:ind w:left="3600" w:hanging="360"/>
+      </w:pPr>
+      <w:rPr>
+        <w:rFonts w:ascii="Courier New" w:hAnsi="Courier New" w:cs="Courier New" w:hint="default"/>
+      </w:rPr>
+    </w:lvl>
+    <w:lvl w:ilvl="5" w:tplc="040C0005" w:tentative="1">
+      <w:start w:val="1"/>
+      <w:numFmt w:val="bullet"/>
+      <w:lvlText w:val=""/>
+      <w:lvlJc w:val="left"/>
+      <w:pPr>
+        <w:ind w:left="4320" w:hanging="360"/>
+      </w:pPr>
+      <w:rPr>
+        <w:rFonts w:ascii="Wingdings" w:hAnsi="Wingdings" w:hint="default"/>
+      </w:rPr>
+    </w:lvl>
+    <w:lvl w:ilvl="6" w:tplc="040C0001" w:tentative="1">
+      <w:start w:val="1"/>
+      <w:numFmt w:val="bullet"/>
+      <w:lvlText w:val=""/>
+      <w:lvlJc w:val="left"/>
+      <w:pPr>
+        <w:ind w:left="5040" w:hanging="360"/>
+      </w:pPr>
+      <w:rPr>
+        <w:rFonts w:ascii="Symbol" w:hAnsi="Symbol" w:hint="default"/>
+      </w:rPr>
+    </w:lvl>
+    <w:lvl w:ilvl="7" w:tplc="040C0003" w:tentative="1">
+      <w:start w:val="1"/>
+      <w:numFmt w:val="bullet"/>
+      <w:lvlText w:val="o"/>
+      <w:lvlJc w:val="left"/>
+      <w:pPr>
+        <w:ind w:left="5760" w:hanging="360"/>
+      </w:pPr>
+      <w:rPr>
+        <w:rFonts w:ascii="Courier New" w:hAnsi="Courier New" w:cs="Courier New" w:hint="default"/>
+      </w:rPr>
+    </w:lvl>
+    <w:lvl w:ilvl="8" w:tplc="040C0005" w:tentative="1">
+      <w:start w:val="1"/>
+      <w:numFmt w:val="bullet"/>
+      <w:lvlText w:val=""/>
+      <w:lvlJc w:val="left"/>
+      <w:pPr>
+        <w:ind w:left="6480" w:hanging="360"/>
+      </w:pPr>
+      <w:rPr>
+        <w:rFonts w:ascii="Wingdings" w:hAnsi="Wingdings" w:hint="default"/>
+      </w:rPr>
+    </w:lvl>
+  </w:abstractNum>
+  <w:abstractNum w:abstractNumId="47">
     <w:nsid w:val="7DD11FFD"/>
     <w:multiLevelType w:val="multilevel"/>
     <w:tmpl w:val="C28C2ACA"/>
@@ -14529,7 +14210,7 @@
       </w:rPr>
     </w:lvl>
   </w:abstractNum>
-  <w:abstractNum w:abstractNumId="46">
+  <w:abstractNum w:abstractNumId="48">
     <w:nsid w:val="7E987283"/>
     <w:multiLevelType w:val="multilevel"/>
     <w:tmpl w:val="9D125F08"/>
@@ -14679,46 +14360,46 @@
     </w:lvl>
   </w:abstractNum>
   <w:num w:numId="1">
-    <w:abstractNumId w:val="30"/>
+    <w:abstractNumId w:val="31"/>
   </w:num>
   <w:num w:numId="2">
     <w:abstractNumId w:val="11"/>
   </w:num>
   <w:num w:numId="3">
-    <w:abstractNumId w:val="31"/>
+    <w:abstractNumId w:val="32"/>
   </w:num>
   <w:num w:numId="4">
-    <w:abstractNumId w:val="21"/>
+    <w:abstractNumId w:val="22"/>
   </w:num>
   <w:num w:numId="5">
-    <w:abstractNumId w:val="43"/>
+    <w:abstractNumId w:val="44"/>
   </w:num>
   <w:num w:numId="6">
     <w:abstractNumId w:val="2"/>
   </w:num>
   <w:num w:numId="7">
-    <w:abstractNumId w:val="24"/>
+    <w:abstractNumId w:val="25"/>
   </w:num>
   <w:num w:numId="8">
     <w:abstractNumId w:val="1"/>
   </w:num>
   <w:num w:numId="9">
-    <w:abstractNumId w:val="37"/>
+    <w:abstractNumId w:val="38"/>
   </w:num>
   <w:num w:numId="10">
-    <w:abstractNumId w:val="17"/>
+    <w:abstractNumId w:val="18"/>
   </w:num>
   <w:num w:numId="11">
-    <w:abstractNumId w:val="26"/>
+    <w:abstractNumId w:val="27"/>
   </w:num>
   <w:num w:numId="12">
-    <w:abstractNumId w:val="20"/>
+    <w:abstractNumId w:val="21"/>
   </w:num>
   <w:num w:numId="13">
     <w:abstractNumId w:val="8"/>
   </w:num>
   <w:num w:numId="14">
-    <w:abstractNumId w:val="36"/>
+    <w:abstractNumId w:val="37"/>
   </w:num>
   <w:num w:numId="15">
     <w:abstractNumId w:val="15"/>
@@ -14727,73 +14408,73 @@
     <w:abstractNumId w:val="9"/>
   </w:num>
   <w:num w:numId="17">
-    <w:abstractNumId w:val="35"/>
+    <w:abstractNumId w:val="36"/>
   </w:num>
   <w:num w:numId="18">
-    <w:abstractNumId w:val="27"/>
+    <w:abstractNumId w:val="28"/>
   </w:num>
   <w:num w:numId="19">
-    <w:abstractNumId w:val="41"/>
+    <w:abstractNumId w:val="42"/>
   </w:num>
   <w:num w:numId="20">
     <w:abstractNumId w:val="6"/>
   </w:num>
   <w:num w:numId="21">
-    <w:abstractNumId w:val="38"/>
+    <w:abstractNumId w:val="39"/>
   </w:num>
   <w:num w:numId="22">
-    <w:abstractNumId w:val="32"/>
+    <w:abstractNumId w:val="33"/>
   </w:num>
   <w:num w:numId="23">
-    <w:abstractNumId w:val="34"/>
+    <w:abstractNumId w:val="35"/>
   </w:num>
   <w:num w:numId="24">
-    <w:abstractNumId w:val="40"/>
+    <w:abstractNumId w:val="41"/>
   </w:num>
   <w:num w:numId="25">
     <w:abstractNumId w:val="3"/>
   </w:num>
   <w:num w:numId="26">
-    <w:abstractNumId w:val="39"/>
+    <w:abstractNumId w:val="40"/>
   </w:num>
   <w:num w:numId="27">
-    <w:abstractNumId w:val="45"/>
+    <w:abstractNumId w:val="47"/>
   </w:num>
   <w:num w:numId="28">
-    <w:abstractNumId w:val="25"/>
+    <w:abstractNumId w:val="26"/>
   </w:num>
   <w:num w:numId="29">
     <w:abstractNumId w:val="5"/>
   </w:num>
   <w:num w:numId="30">
-    <w:abstractNumId w:val="19"/>
+    <w:abstractNumId w:val="20"/>
   </w:num>
   <w:num w:numId="31">
     <w:abstractNumId w:val="13"/>
   </w:num>
   <w:num w:numId="32">
-    <w:abstractNumId w:val="42"/>
+    <w:abstractNumId w:val="43"/>
   </w:num>
   <w:num w:numId="33">
-    <w:abstractNumId w:val="46"/>
+    <w:abstractNumId w:val="48"/>
   </w:num>
   <w:num w:numId="34">
     <w:abstractNumId w:val="7"/>
   </w:num>
   <w:num w:numId="35">
-    <w:abstractNumId w:val="18"/>
+    <w:abstractNumId w:val="19"/>
   </w:num>
   <w:num w:numId="36">
     <w:abstractNumId w:val="12"/>
   </w:num>
   <w:num w:numId="37">
-    <w:abstractNumId w:val="33"/>
+    <w:abstractNumId w:val="34"/>
   </w:num>
   <w:num w:numId="38">
-    <w:abstractNumId w:val="23"/>
+    <w:abstractNumId w:val="24"/>
   </w:num>
   <w:num w:numId="39">
-    <w:abstractNumId w:val="29"/>
+    <w:abstractNumId w:val="30"/>
   </w:num>
   <w:num w:numId="40">
     <w:abstractNumId w:val="14"/>
@@ -14802,13 +14483,13 @@
     <w:abstractNumId w:val="0"/>
   </w:num>
   <w:num w:numId="42">
-    <w:abstractNumId w:val="22"/>
+    <w:abstractNumId w:val="23"/>
   </w:num>
   <w:num w:numId="43">
-    <w:abstractNumId w:val="44"/>
+    <w:abstractNumId w:val="45"/>
   </w:num>
   <w:num w:numId="44">
-    <w:abstractNumId w:val="28"/>
+    <w:abstractNumId w:val="29"/>
   </w:num>
   <w:num w:numId="45">
     <w:abstractNumId w:val="16"/>
@@ -14818,6 +14499,12 @@
   </w:num>
   <w:num w:numId="47">
     <w:abstractNumId w:val="4"/>
+  </w:num>
+  <w:num w:numId="48">
+    <w:abstractNumId w:val="17"/>
+  </w:num>
+  <w:num w:numId="49">
+    <w:abstractNumId w:val="46"/>
   </w:num>
 </w:numbering>
 </file>
@@ -15354,6 +15041,7 @@
   <w:style w:type="character" w:default="1" w:styleId="Policepardfaut">
     <w:name w:val="Default Paragraph Font"/>
     <w:uiPriority w:val="1"/>
+    <w:semiHidden/>
     <w:unhideWhenUsed/>
   </w:style>
   <w:style w:type="table" w:default="1" w:styleId="TableauNormal">
@@ -15579,6 +15267,32 @@
       <w:color w:val="1F4D78" w:themeColor="accent1" w:themeShade="7F"/>
       <w:sz w:val="24"/>
     </w:rPr>
+  </w:style>
+  <w:style w:type="table" w:styleId="Grilledutableau">
+    <w:name w:val="Table Grid"/>
+    <w:basedOn w:val="TableauNormal"/>
+    <w:uiPriority w:val="39"/>
+    <w:rsid w:val="00460040"/>
+    <w:pPr>
+      <w:spacing w:after="0" w:line="240" w:lineRule="auto"/>
+    </w:pPr>
+    <w:tblPr>
+      <w:tblInd w:w="0" w:type="dxa"/>
+      <w:tblBorders>
+        <w:top w:val="single" w:sz="4" w:space="0" w:color="auto"/>
+        <w:left w:val="single" w:sz="4" w:space="0" w:color="auto"/>
+        <w:bottom w:val="single" w:sz="4" w:space="0" w:color="auto"/>
+        <w:right w:val="single" w:sz="4" w:space="0" w:color="auto"/>
+        <w:insideH w:val="single" w:sz="4" w:space="0" w:color="auto"/>
+        <w:insideV w:val="single" w:sz="4" w:space="0" w:color="auto"/>
+      </w:tblBorders>
+      <w:tblCellMar>
+        <w:top w:w="0" w:type="dxa"/>
+        <w:left w:w="108" w:type="dxa"/>
+        <w:bottom w:w="0" w:type="dxa"/>
+        <w:right w:w="108" w:type="dxa"/>
+      </w:tblCellMar>
+    </w:tblPr>
   </w:style>
 </w:styles>
 </file>

</xml_diff>